<commit_message>
Lisatud parandused ja tehtud norm DDL ning INSERTid
</commit_message>
<xml_diff>
--- a/Autorendiettevotte_autode_arvestus/Dokument.docx
+++ b/Autorendiettevotte_autode_arvestus/Dokument.docx
@@ -1,6 +1,6 @@
 
 <file path=word/document.xml><?xml version="1.0" encoding="utf-8"?>
-<w:document xmlns:wpc="http://schemas.microsoft.com/office/word/2010/wordprocessingCanvas" xmlns:cx="http://schemas.microsoft.com/office/drawing/2014/chartex" xmlns:cx1="http://schemas.microsoft.com/office/drawing/2015/9/8/chartex" xmlns:cx2="http://schemas.microsoft.com/office/drawing/2015/10/21/chartex" xmlns:mc="http://schemas.openxmlformats.org/markup-compatibility/2006" xmlns:o="urn:schemas-microsoft-com:office:office" xmlns:r="http://schemas.openxmlformats.org/officeDocument/2006/relationships" xmlns:m="http://schemas.openxmlformats.org/officeDocument/2006/math" xmlns:v="urn:schemas-microsoft-com:vml" xmlns:wp14="http://schemas.microsoft.com/office/word/2010/wordprocessingDrawing" xmlns:wp="http://schemas.openxmlformats.org/drawingml/2006/wordprocessingDrawing" xmlns:w10="urn:schemas-microsoft-com:office:word" xmlns:w="http://schemas.openxmlformats.org/wordprocessingml/2006/main" xmlns:w14="http://schemas.microsoft.com/office/word/2010/wordml" xmlns:w15="http://schemas.microsoft.com/office/word/2012/wordml" xmlns:w16se="http://schemas.microsoft.com/office/word/2015/wordml/symex" xmlns:wpg="http://schemas.microsoft.com/office/word/2010/wordprocessingGroup" xmlns:wpi="http://schemas.microsoft.com/office/word/2010/wordprocessingInk" xmlns:wne="http://schemas.microsoft.com/office/word/2006/wordml" xmlns:wps="http://schemas.microsoft.com/office/word/2010/wordprocessingShape" mc:Ignorable="w14 w15 w16se wp14">
+<w:document xmlns:wpc="http://schemas.microsoft.com/office/word/2010/wordprocessingCanvas" xmlns:cx="http://schemas.microsoft.com/office/drawing/2014/chartex" xmlns:cx1="http://schemas.microsoft.com/office/drawing/2015/9/8/chartex" xmlns:mc="http://schemas.openxmlformats.org/markup-compatibility/2006" xmlns:o="urn:schemas-microsoft-com:office:office" xmlns:r="http://schemas.openxmlformats.org/officeDocument/2006/relationships" xmlns:m="http://schemas.openxmlformats.org/officeDocument/2006/math" xmlns:v="urn:schemas-microsoft-com:vml" xmlns:wp14="http://schemas.microsoft.com/office/word/2010/wordprocessingDrawing" xmlns:wp="http://schemas.openxmlformats.org/drawingml/2006/wordprocessingDrawing" xmlns:w10="urn:schemas-microsoft-com:office:word" xmlns:w="http://schemas.openxmlformats.org/wordprocessingml/2006/main" xmlns:w14="http://schemas.microsoft.com/office/word/2010/wordml" xmlns:w15="http://schemas.microsoft.com/office/word/2012/wordml" xmlns:w16se="http://schemas.microsoft.com/office/word/2015/wordml/symex" xmlns:wpg="http://schemas.microsoft.com/office/word/2010/wordprocessingGroup" xmlns:wpi="http://schemas.microsoft.com/office/word/2010/wordprocessingInk" xmlns:wne="http://schemas.microsoft.com/office/word/2006/wordml" xmlns:wps="http://schemas.microsoft.com/office/word/2010/wordprocessingShape" mc:Ignorable="w14 w15 w16se wp14">
   <w:background w:color="00B8FF"/>
   <w:body>
     <w:p>
@@ -28488,7 +28488,6 @@
           <w:tab w:val="clear" w:pos="5426"/>
         </w:tabs>
       </w:pPr>
-      <w:bookmarkStart w:id="75" w:name="_GoBack"/>
       <w:r>
         <w:rPr>
           <w:noProof/>
@@ -28544,7 +28543,6 @@
           </wp:inline>
         </w:drawing>
       </w:r>
-      <w:bookmarkEnd w:id="75"/>
     </w:p>
     <w:p>
       <w:pPr>
@@ -28948,11 +28946,11 @@
           <w:rFonts w:cs="Arial"/>
         </w:rPr>
       </w:pPr>
-      <w:bookmarkStart w:id="76" w:name="_Ref463175417"/>
+      <w:bookmarkStart w:id="75" w:name="_Ref463175417"/>
       <w:r>
         <w:t xml:space="preserve">Joonis </w:t>
       </w:r>
-      <w:bookmarkEnd w:id="76"/>
+      <w:bookmarkEnd w:id="75"/>
       <w:r>
         <w:t>9</w:t>
       </w:r>
@@ -29052,7 +29050,7 @@
         <w:pStyle w:val="Caption"/>
         <w:keepNext/>
       </w:pPr>
-      <w:bookmarkStart w:id="77" w:name="_Ref463175561"/>
+      <w:bookmarkStart w:id="76" w:name="_Ref463175561"/>
       <w:r>
         <w:lastRenderedPageBreak/>
         <w:t xml:space="preserve">Tabel </w:t>
@@ -29075,7 +29073,7 @@
       <w:r>
         <w:fldChar w:fldCharType="end"/>
       </w:r>
-      <w:bookmarkEnd w:id="77"/>
+      <w:bookmarkEnd w:id="76"/>
       <w:r>
         <w:t xml:space="preserve"> Olemitüüpide </w:t>
       </w:r>
@@ -30334,7 +30332,7 @@
         <w:pStyle w:val="Caption"/>
         <w:keepNext/>
       </w:pPr>
-      <w:bookmarkStart w:id="78" w:name="_Ref463175753"/>
+      <w:bookmarkStart w:id="77" w:name="_Ref463175753"/>
       <w:r>
         <w:t xml:space="preserve">Tabel </w:t>
       </w:r>
@@ -30356,7 +30354,7 @@
       <w:r>
         <w:fldChar w:fldCharType="end"/>
       </w:r>
-      <w:bookmarkEnd w:id="78"/>
+      <w:bookmarkEnd w:id="77"/>
       <w:r>
         <w:t xml:space="preserve"> Atribuutide sõnalised kirjeldused.</w:t>
       </w:r>
@@ -32710,53 +32708,37 @@
               <w:snapToGrid w:val="0"/>
               <w:rPr>
                 <w:rFonts w:cs="Arial"/>
-                <w:color w:val="FF0000"/>
+                <w:b/>
               </w:rPr>
             </w:pPr>
             <w:r>
-              <w:rPr>
-                <w:rFonts w:cs="Arial"/>
-                <w:color w:val="FF0000"/>
-              </w:rPr>
-              <w:t>TODO</w:t>
-            </w:r>
-          </w:p>
-          <w:p>
-            <w:pPr>
-              <w:snapToGrid w:val="0"/>
               <w:rPr>
                 <w:rFonts w:cs="Arial"/>
                 <w:b/>
               </w:rPr>
-            </w:pPr>
+              <w:t>{</w:t>
+            </w:r>
+            <w:r>
+              <w:rPr>
+                <w:rFonts w:eastAsia="Courier New" w:cs="Arial"/>
+                <w:b/>
+                <w:color w:val="000000" w:themeColor="text1"/>
+              </w:rPr>
+              <w:t xml:space="preserve">Vähemalt üks kahest – eesnimi või perenimi </w:t>
+            </w:r>
             <w:r>
               <w:rPr>
                 <w:rFonts w:cs="Arial"/>
                 <w:b/>
-              </w:rPr>
-              <w:t>{</w:t>
+                <w:color w:val="000000" w:themeColor="text1"/>
+              </w:rPr>
+              <w:t>peab</w:t>
             </w:r>
             <w:r>
               <w:rPr>
                 <w:rFonts w:eastAsia="Courier New" w:cs="Arial"/>
                 <w:b/>
-                <w:color w:val="FF0000"/>
-              </w:rPr>
-              <w:t xml:space="preserve">Vähemalt üks kahest – eesnimi või perenimi </w:t>
-            </w:r>
-            <w:r>
-              <w:rPr>
-                <w:rFonts w:cs="Arial"/>
-                <w:b/>
-                <w:color w:val="FF0000"/>
-              </w:rPr>
-              <w:t>peab</w:t>
-            </w:r>
-            <w:r>
-              <w:rPr>
-                <w:rFonts w:eastAsia="Courier New" w:cs="Arial"/>
-                <w:b/>
-                <w:color w:val="FF0000"/>
+                <w:color w:val="000000" w:themeColor="text1"/>
               </w:rPr>
               <w:t xml:space="preserve"> olema registreeritud</w:t>
             </w:r>
@@ -32874,6 +32856,7 @@
               <w:snapToGrid w:val="0"/>
               <w:rPr>
                 <w:rFonts w:cs="Arial"/>
+                <w:color w:val="FF0000"/>
               </w:rPr>
             </w:pPr>
             <w:r>
@@ -32894,37 +32877,21 @@
               <w:snapToGrid w:val="0"/>
               <w:rPr>
                 <w:rFonts w:cs="Arial"/>
-                <w:color w:val="FF0000"/>
+                <w:b/>
               </w:rPr>
             </w:pPr>
             <w:r>
-              <w:rPr>
-                <w:rFonts w:cs="Arial"/>
-                <w:color w:val="FF0000"/>
-              </w:rPr>
-              <w:t>TODO</w:t>
-            </w:r>
-          </w:p>
-          <w:p>
-            <w:pPr>
-              <w:snapToGrid w:val="0"/>
               <w:rPr>
                 <w:rFonts w:cs="Arial"/>
                 <w:b/>
               </w:rPr>
-            </w:pPr>
-            <w:r>
-              <w:rPr>
-                <w:rFonts w:cs="Arial"/>
-                <w:b/>
-              </w:rPr>
               <w:t>{</w:t>
             </w:r>
             <w:r>
               <w:rPr>
                 <w:rFonts w:eastAsia="Courier New" w:cs="Arial"/>
                 <w:b/>
-                <w:color w:val="FF0000"/>
+                <w:color w:val="000000" w:themeColor="text1"/>
               </w:rPr>
               <w:t>Vähemalt üks kahest – eesnimi või perenimi peab olema registreeritud</w:t>
             </w:r>
@@ -33070,15 +33037,15 @@
               <w:rPr>
                 <w:rFonts w:cs="Arial"/>
                 <w:b/>
-                <w:color w:val="FF0000"/>
-              </w:rPr>
-              <w:t>TODO: S</w:t>
+                <w:color w:val="000000" w:themeColor="text1"/>
+              </w:rPr>
+              <w:t>S</w:t>
             </w:r>
             <w:r>
               <w:rPr>
                 <w:rFonts w:cs="Arial"/>
                 <w:b/>
-                <w:color w:val="FF0000"/>
+                <w:color w:val="000000" w:themeColor="text1"/>
               </w:rPr>
               <w:t xml:space="preserve">ünni kuupäev ei tohi olla </w:t>
             </w:r>
@@ -33086,7 +33053,7 @@
               <w:rPr>
                 <w:rFonts w:cs="Arial"/>
                 <w:b/>
-                <w:color w:val="FF0000"/>
+                <w:color w:val="000000" w:themeColor="text1"/>
               </w:rPr>
               <w:t>suurem</w:t>
             </w:r>
@@ -33094,7 +33061,7 @@
               <w:rPr>
                 <w:rFonts w:cs="Arial"/>
                 <w:b/>
-                <w:color w:val="FF0000"/>
+                <w:color w:val="000000" w:themeColor="text1"/>
               </w:rPr>
               <w:t xml:space="preserve"> </w:t>
             </w:r>
@@ -33102,7 +33069,7 @@
               <w:rPr>
                 <w:rFonts w:cs="Arial"/>
                 <w:b/>
-                <w:color w:val="FF0000"/>
+                <w:color w:val="000000" w:themeColor="text1"/>
               </w:rPr>
               <w:t>isiku registreerimise ajast</w:t>
             </w:r>
@@ -33231,14 +33198,14 @@
               <w:rPr>
                 <w:rFonts w:cs="Arial"/>
               </w:rPr>
-              <w:t xml:space="preserve">"Koha-aadress on territooriumi haldusjaotuse hierarhiast ja ametlikest kohanimedest lähtuv aadressobjekti tekstilis-numbriline kirje või tunnus. Ühele objektile võib määrata mitu koha-aadressi. Ühele </w:t>
+              <w:t xml:space="preserve">"Koha-aadress on territooriumi haldusjaotuse hierarhiast ja ametlikest kohanimedest lähtuv aadressobjekti tekstilis-numbriline kirje või tunnus. Ühele objektile võib määrata mitu koha-aadressi. Ühele objektile määratud koha-aadressid on paralleelaadressid." </w:t>
             </w:r>
             <w:r>
               <w:rPr>
                 <w:rFonts w:cs="Arial"/>
               </w:rPr>
               <w:lastRenderedPageBreak/>
-              <w:t>objektile määratud koha-aadressid on paralleelaadressid." ("Aadressandmete süsteemi kehtestamine")</w:t>
+              <w:t>("Aadressandmete süsteemi kehtestamine")</w:t>
             </w:r>
           </w:p>
           <w:p>
@@ -33447,13 +33414,6 @@
                 <w:color w:val="FF0000"/>
               </w:rPr>
             </w:pPr>
-            <w:r>
-              <w:rPr>
-                <w:rFonts w:cs="Arial"/>
-                <w:color w:val="FF0000"/>
-              </w:rPr>
-              <w:t>J2in siia praegu.</w:t>
-            </w:r>
           </w:p>
           <w:p>
             <w:pPr>
@@ -33463,6 +33423,8 @@
                 <w:b/>
               </w:rPr>
             </w:pPr>
+            <w:bookmarkStart w:id="78" w:name="_GoBack"/>
+            <w:bookmarkEnd w:id="78"/>
             <w:r>
               <w:rPr>
                 <w:rFonts w:cs="Arial"/>
@@ -33953,20 +33915,20 @@
               <w:rPr>
                 <w:rFonts w:cs="Arial"/>
               </w:rPr>
-              <w:t xml:space="preserve">Klassifikaatori väärtust esitav kood, mida saab kasutada selle väärtuse </w:t>
+              <w:t>Klassifikaatori väärtust esitav kood, mida saab kasutada selle väärtuse lühidalt esitamiseks. Kood võib olla tekstiline või numbriline väärtus.</w:t>
             </w:r>
             <w:r>
               <w:rPr>
                 <w:rFonts w:cs="Arial"/>
               </w:rPr>
+              <w:t xml:space="preserve"> </w:t>
+            </w:r>
+            <w:r>
+              <w:rPr>
+                <w:rFonts w:cs="Arial"/>
+              </w:rPr>
               <w:lastRenderedPageBreak/>
-              <w:t>lühidalt esitamiseks. Kood võib olla tekstiline või numbriline väärtus.</w:t>
-            </w:r>
-            <w:r>
-              <w:rPr>
-                <w:rFonts w:cs="Arial"/>
-              </w:rPr>
-              <w:t xml:space="preserve"> Kood peaks olema võimalikult hästi meeldejääv. See tähendab, et kui kasutaja näeb koodi, siis seostub see tema jaoks võimalikult lihtsalt koodiga iseloomustatava klassifikaatori väärtusega.</w:t>
+              <w:t>Kood peaks olema võimalikult hästi meeldejääv. See tähendab, et kui kasutaja näeb koodi, siis seostub see tema jaoks võimalikult lihtsalt koodiga iseloomustatava klassifikaatori väärtusega.</w:t>
             </w:r>
           </w:p>
           <w:p>
@@ -34384,7 +34346,6 @@
                 <w:rFonts w:cs="Arial"/>
                 <w:b/>
               </w:rPr>
-              <w:lastRenderedPageBreak/>
               <w:t>{Registreerimine on kohustuslik. Vaikeväärtus on ’False’.}</w:t>
             </w:r>
           </w:p>
@@ -34405,9 +34366,87 @@
               <w:snapToGrid w:val="0"/>
             </w:pPr>
             <w:r>
-              <w:lastRenderedPageBreak/>
               <w:t>True</w:t>
             </w:r>
+          </w:p>
+        </w:tc>
+      </w:tr>
+      <w:tr>
+        <w:tc>
+          <w:tcPr>
+            <w:tcW w:w="1558" w:type="dxa"/>
+            <w:tcBorders>
+              <w:top w:val="single" w:sz="4" w:space="0" w:color="auto"/>
+              <w:left w:val="single" w:sz="4" w:space="0" w:color="auto"/>
+              <w:bottom w:val="single" w:sz="4" w:space="0" w:color="auto"/>
+              <w:right w:val="single" w:sz="4" w:space="0" w:color="auto"/>
+            </w:tcBorders>
+            <w:shd w:val="clear" w:color="auto" w:fill="auto"/>
+          </w:tcPr>
+          <w:p>
+            <w:pPr>
+              <w:snapToGrid w:val="0"/>
+            </w:pPr>
+            <w:r>
+              <w:t>Töötaja</w:t>
+            </w:r>
+          </w:p>
+        </w:tc>
+        <w:tc>
+          <w:tcPr>
+            <w:tcW w:w="1622" w:type="dxa"/>
+            <w:tcBorders>
+              <w:top w:val="single" w:sz="4" w:space="0" w:color="auto"/>
+              <w:left w:val="single" w:sz="4" w:space="0" w:color="auto"/>
+              <w:bottom w:val="single" w:sz="4" w:space="0" w:color="auto"/>
+              <w:right w:val="single" w:sz="4" w:space="0" w:color="auto"/>
+            </w:tcBorders>
+            <w:shd w:val="clear" w:color="auto" w:fill="auto"/>
+          </w:tcPr>
+          <w:p>
+            <w:pPr>
+              <w:snapToGrid w:val="0"/>
+            </w:pPr>
+            <w:r>
+              <w:t>mentor</w:t>
+            </w:r>
+          </w:p>
+        </w:tc>
+        <w:tc>
+          <w:tcPr>
+            <w:tcW w:w="3908" w:type="dxa"/>
+            <w:tcBorders>
+              <w:top w:val="single" w:sz="4" w:space="0" w:color="auto"/>
+              <w:left w:val="single" w:sz="4" w:space="0" w:color="auto"/>
+              <w:bottom w:val="single" w:sz="4" w:space="0" w:color="auto"/>
+              <w:right w:val="single" w:sz="4" w:space="0" w:color="auto"/>
+            </w:tcBorders>
+            <w:shd w:val="clear" w:color="auto" w:fill="auto"/>
+          </w:tcPr>
+          <w:p>
+            <w:pPr>
+              <w:snapToGrid w:val="0"/>
+              <w:rPr>
+                <w:rFonts w:cs="Arial"/>
+              </w:rPr>
+            </w:pPr>
+          </w:p>
+        </w:tc>
+        <w:tc>
+          <w:tcPr>
+            <w:tcW w:w="2089" w:type="dxa"/>
+            <w:tcBorders>
+              <w:top w:val="single" w:sz="4" w:space="0" w:color="auto"/>
+              <w:left w:val="single" w:sz="4" w:space="0" w:color="auto"/>
+              <w:bottom w:val="single" w:sz="4" w:space="0" w:color="auto"/>
+              <w:right w:val="single" w:sz="4" w:space="0" w:color="auto"/>
+            </w:tcBorders>
+            <w:shd w:val="clear" w:color="auto" w:fill="auto"/>
+          </w:tcPr>
+          <w:p>
+            <w:pPr>
+              <w:snapToGrid w:val="0"/>
+            </w:pPr>
           </w:p>
         </w:tc>
       </w:tr>
@@ -47424,7 +47463,7 @@
 </file>
 
 <file path=word/comments.xml><?xml version="1.0" encoding="utf-8"?>
-<w:comments xmlns:wpc="http://schemas.microsoft.com/office/word/2010/wordprocessingCanvas" xmlns:cx="http://schemas.microsoft.com/office/drawing/2014/chartex" xmlns:cx1="http://schemas.microsoft.com/office/drawing/2015/9/8/chartex" xmlns:cx2="http://schemas.microsoft.com/office/drawing/2015/10/21/chartex" xmlns:mc="http://schemas.openxmlformats.org/markup-compatibility/2006" xmlns:o="urn:schemas-microsoft-com:office:office" xmlns:r="http://schemas.openxmlformats.org/officeDocument/2006/relationships" xmlns:m="http://schemas.openxmlformats.org/officeDocument/2006/math" xmlns:v="urn:schemas-microsoft-com:vml" xmlns:wp14="http://schemas.microsoft.com/office/word/2010/wordprocessingDrawing" xmlns:wp="http://schemas.openxmlformats.org/drawingml/2006/wordprocessingDrawing" xmlns:w10="urn:schemas-microsoft-com:office:word" xmlns:w="http://schemas.openxmlformats.org/wordprocessingml/2006/main" xmlns:w14="http://schemas.microsoft.com/office/word/2010/wordml" xmlns:w15="http://schemas.microsoft.com/office/word/2012/wordml" xmlns:w16se="http://schemas.microsoft.com/office/word/2015/wordml/symex" xmlns:wpg="http://schemas.microsoft.com/office/word/2010/wordprocessingGroup" xmlns:wpi="http://schemas.microsoft.com/office/word/2010/wordprocessingInk" xmlns:wne="http://schemas.microsoft.com/office/word/2006/wordml" xmlns:wps="http://schemas.microsoft.com/office/word/2010/wordprocessingShape" mc:Ignorable="w14 w15 w16se wp14">
+<w:comments xmlns:wpc="http://schemas.microsoft.com/office/word/2010/wordprocessingCanvas" xmlns:cx="http://schemas.microsoft.com/office/drawing/2014/chartex" xmlns:cx1="http://schemas.microsoft.com/office/drawing/2015/9/8/chartex" xmlns:mc="http://schemas.openxmlformats.org/markup-compatibility/2006" xmlns:o="urn:schemas-microsoft-com:office:office" xmlns:r="http://schemas.openxmlformats.org/officeDocument/2006/relationships" xmlns:m="http://schemas.openxmlformats.org/officeDocument/2006/math" xmlns:v="urn:schemas-microsoft-com:vml" xmlns:wp14="http://schemas.microsoft.com/office/word/2010/wordprocessingDrawing" xmlns:wp="http://schemas.openxmlformats.org/drawingml/2006/wordprocessingDrawing" xmlns:w10="urn:schemas-microsoft-com:office:word" xmlns:w="http://schemas.openxmlformats.org/wordprocessingml/2006/main" xmlns:w14="http://schemas.microsoft.com/office/word/2010/wordml" xmlns:w15="http://schemas.microsoft.com/office/word/2012/wordml" xmlns:w16se="http://schemas.microsoft.com/office/word/2015/wordml/symex" xmlns:wpg="http://schemas.microsoft.com/office/word/2010/wordprocessingGroup" xmlns:wpi="http://schemas.microsoft.com/office/word/2010/wordprocessingInk" xmlns:wne="http://schemas.microsoft.com/office/word/2006/wordml" xmlns:wps="http://schemas.microsoft.com/office/word/2010/wordprocessingShape" mc:Ignorable="w14 w15 w16se wp14">
   <w:comment w:id="0" w:author="Author" w:initials="A">
     <w:p>
       <w:pPr>
@@ -47469,10 +47508,7 @@
         <w:annotationRef/>
       </w:r>
       <w:r>
-        <w:t xml:space="preserve">Väljaanne ja versioon. </w:t>
-      </w:r>
-      <w:r>
-        <w:t>Näiteks 12c Enterprise Edition</w:t>
+        <w:t>Väljaanne ja versioon. Näiteks 12c Enterprise Edition</w:t>
       </w:r>
     </w:p>
   </w:comment>
@@ -47480,7 +47516,7 @@
 </file>
 
 <file path=word/commentsExtended.xml><?xml version="1.0" encoding="utf-8"?>
-<w15:commentsEx xmlns:wpc="http://schemas.microsoft.com/office/word/2010/wordprocessingCanvas" xmlns:cx="http://schemas.microsoft.com/office/drawing/2014/chartex" xmlns:cx1="http://schemas.microsoft.com/office/drawing/2015/9/8/chartex" xmlns:cx2="http://schemas.microsoft.com/office/drawing/2015/10/21/chartex" xmlns:mc="http://schemas.openxmlformats.org/markup-compatibility/2006" xmlns:o="urn:schemas-microsoft-com:office:office" xmlns:r="http://schemas.openxmlformats.org/officeDocument/2006/relationships" xmlns:m="http://schemas.openxmlformats.org/officeDocument/2006/math" xmlns:v="urn:schemas-microsoft-com:vml" xmlns:wp14="http://schemas.microsoft.com/office/word/2010/wordprocessingDrawing" xmlns:wp="http://schemas.openxmlformats.org/drawingml/2006/wordprocessingDrawing" xmlns:w10="urn:schemas-microsoft-com:office:word" xmlns:w="http://schemas.openxmlformats.org/wordprocessingml/2006/main" xmlns:w14="http://schemas.microsoft.com/office/word/2010/wordml" xmlns:w15="http://schemas.microsoft.com/office/word/2012/wordml" xmlns:w16se="http://schemas.microsoft.com/office/word/2015/wordml/symex" xmlns:wpg="http://schemas.microsoft.com/office/word/2010/wordprocessingGroup" xmlns:wpi="http://schemas.microsoft.com/office/word/2010/wordprocessingInk" xmlns:wne="http://schemas.microsoft.com/office/word/2006/wordml" xmlns:wps="http://schemas.microsoft.com/office/word/2010/wordprocessingShape" mc:Ignorable="w14 w15 w16se wp14">
+<w15:commentsEx xmlns:wpc="http://schemas.microsoft.com/office/word/2010/wordprocessingCanvas" xmlns:cx="http://schemas.microsoft.com/office/drawing/2014/chartex" xmlns:cx1="http://schemas.microsoft.com/office/drawing/2015/9/8/chartex" xmlns:mc="http://schemas.openxmlformats.org/markup-compatibility/2006" xmlns:o="urn:schemas-microsoft-com:office:office" xmlns:r="http://schemas.openxmlformats.org/officeDocument/2006/relationships" xmlns:m="http://schemas.openxmlformats.org/officeDocument/2006/math" xmlns:v="urn:schemas-microsoft-com:vml" xmlns:wp14="http://schemas.microsoft.com/office/word/2010/wordprocessingDrawing" xmlns:wp="http://schemas.openxmlformats.org/drawingml/2006/wordprocessingDrawing" xmlns:w10="urn:schemas-microsoft-com:office:word" xmlns:w="http://schemas.openxmlformats.org/wordprocessingml/2006/main" xmlns:w14="http://schemas.microsoft.com/office/word/2010/wordml" xmlns:w15="http://schemas.microsoft.com/office/word/2012/wordml" xmlns:w16se="http://schemas.microsoft.com/office/word/2015/wordml/symex" xmlns:wpg="http://schemas.microsoft.com/office/word/2010/wordprocessingGroup" xmlns:wpi="http://schemas.microsoft.com/office/word/2010/wordprocessingInk" xmlns:wne="http://schemas.microsoft.com/office/word/2006/wordml" xmlns:wps="http://schemas.microsoft.com/office/word/2010/wordprocessingShape" mc:Ignorable="w14 w15 w16se wp14">
   <w15:commentEx w15:paraId="5E196F8B" w15:done="0"/>
   <w15:commentEx w15:paraId="5E03D417" w15:done="0"/>
   <w15:commentEx w15:paraId="53EC6B18" w15:done="0"/>
@@ -47488,7 +47524,7 @@
 </file>
 
 <file path=word/endnotes.xml><?xml version="1.0" encoding="utf-8"?>
-<w:endnotes xmlns:wpc="http://schemas.microsoft.com/office/word/2010/wordprocessingCanvas" xmlns:cx="http://schemas.microsoft.com/office/drawing/2014/chartex" xmlns:cx1="http://schemas.microsoft.com/office/drawing/2015/9/8/chartex" xmlns:cx2="http://schemas.microsoft.com/office/drawing/2015/10/21/chartex" xmlns:mc="http://schemas.openxmlformats.org/markup-compatibility/2006" xmlns:o="urn:schemas-microsoft-com:office:office" xmlns:r="http://schemas.openxmlformats.org/officeDocument/2006/relationships" xmlns:m="http://schemas.openxmlformats.org/officeDocument/2006/math" xmlns:v="urn:schemas-microsoft-com:vml" xmlns:wp14="http://schemas.microsoft.com/office/word/2010/wordprocessingDrawing" xmlns:wp="http://schemas.openxmlformats.org/drawingml/2006/wordprocessingDrawing" xmlns:w10="urn:schemas-microsoft-com:office:word" xmlns:w="http://schemas.openxmlformats.org/wordprocessingml/2006/main" xmlns:w14="http://schemas.microsoft.com/office/word/2010/wordml" xmlns:w15="http://schemas.microsoft.com/office/word/2012/wordml" xmlns:w16se="http://schemas.microsoft.com/office/word/2015/wordml/symex" xmlns:wpg="http://schemas.microsoft.com/office/word/2010/wordprocessingGroup" xmlns:wpi="http://schemas.microsoft.com/office/word/2010/wordprocessingInk" xmlns:wne="http://schemas.microsoft.com/office/word/2006/wordml" xmlns:wps="http://schemas.microsoft.com/office/word/2010/wordprocessingShape" mc:Ignorable="w14 w15 w16se wp14">
+<w:endnotes xmlns:wpc="http://schemas.microsoft.com/office/word/2010/wordprocessingCanvas" xmlns:cx="http://schemas.microsoft.com/office/drawing/2014/chartex" xmlns:cx1="http://schemas.microsoft.com/office/drawing/2015/9/8/chartex" xmlns:mc="http://schemas.openxmlformats.org/markup-compatibility/2006" xmlns:o="urn:schemas-microsoft-com:office:office" xmlns:r="http://schemas.openxmlformats.org/officeDocument/2006/relationships" xmlns:m="http://schemas.openxmlformats.org/officeDocument/2006/math" xmlns:v="urn:schemas-microsoft-com:vml" xmlns:wp14="http://schemas.microsoft.com/office/word/2010/wordprocessingDrawing" xmlns:wp="http://schemas.openxmlformats.org/drawingml/2006/wordprocessingDrawing" xmlns:w10="urn:schemas-microsoft-com:office:word" xmlns:w="http://schemas.openxmlformats.org/wordprocessingml/2006/main" xmlns:w14="http://schemas.microsoft.com/office/word/2010/wordml" xmlns:w15="http://schemas.microsoft.com/office/word/2012/wordml" xmlns:w16se="http://schemas.microsoft.com/office/word/2015/wordml/symex" xmlns:wpg="http://schemas.microsoft.com/office/word/2010/wordprocessingGroup" xmlns:wpi="http://schemas.microsoft.com/office/word/2010/wordprocessingInk" xmlns:wne="http://schemas.microsoft.com/office/word/2006/wordml" xmlns:wps="http://schemas.microsoft.com/office/word/2010/wordprocessingShape" mc:Ignorable="w14 w15 w16se wp14">
   <w:endnote w:type="separator" w:id="-1">
     <w:p>
       <w:r>
@@ -47510,7 +47546,7 @@
 </file>
 
 <file path=word/footer1.xml><?xml version="1.0" encoding="utf-8"?>
-<w:ftr xmlns:wpc="http://schemas.microsoft.com/office/word/2010/wordprocessingCanvas" xmlns:cx="http://schemas.microsoft.com/office/drawing/2014/chartex" xmlns:cx1="http://schemas.microsoft.com/office/drawing/2015/9/8/chartex" xmlns:cx2="http://schemas.microsoft.com/office/drawing/2015/10/21/chartex" xmlns:mc="http://schemas.openxmlformats.org/markup-compatibility/2006" xmlns:o="urn:schemas-microsoft-com:office:office" xmlns:r="http://schemas.openxmlformats.org/officeDocument/2006/relationships" xmlns:m="http://schemas.openxmlformats.org/officeDocument/2006/math" xmlns:v="urn:schemas-microsoft-com:vml" xmlns:wp14="http://schemas.microsoft.com/office/word/2010/wordprocessingDrawing" xmlns:wp="http://schemas.openxmlformats.org/drawingml/2006/wordprocessingDrawing" xmlns:w10="urn:schemas-microsoft-com:office:word" xmlns:w="http://schemas.openxmlformats.org/wordprocessingml/2006/main" xmlns:w14="http://schemas.microsoft.com/office/word/2010/wordml" xmlns:w15="http://schemas.microsoft.com/office/word/2012/wordml" xmlns:w16se="http://schemas.microsoft.com/office/word/2015/wordml/symex" xmlns:wpg="http://schemas.microsoft.com/office/word/2010/wordprocessingGroup" xmlns:wpi="http://schemas.microsoft.com/office/word/2010/wordprocessingInk" xmlns:wne="http://schemas.microsoft.com/office/word/2006/wordml" xmlns:wps="http://schemas.microsoft.com/office/word/2010/wordprocessingShape" mc:Ignorable="w14 w15 w16se wp14">
+<w:ftr xmlns:wpc="http://schemas.microsoft.com/office/word/2010/wordprocessingCanvas" xmlns:cx="http://schemas.microsoft.com/office/drawing/2014/chartex" xmlns:cx1="http://schemas.microsoft.com/office/drawing/2015/9/8/chartex" xmlns:mc="http://schemas.openxmlformats.org/markup-compatibility/2006" xmlns:o="urn:schemas-microsoft-com:office:office" xmlns:r="http://schemas.openxmlformats.org/officeDocument/2006/relationships" xmlns:m="http://schemas.openxmlformats.org/officeDocument/2006/math" xmlns:v="urn:schemas-microsoft-com:vml" xmlns:wp14="http://schemas.microsoft.com/office/word/2010/wordprocessingDrawing" xmlns:wp="http://schemas.openxmlformats.org/drawingml/2006/wordprocessingDrawing" xmlns:w10="urn:schemas-microsoft-com:office:word" xmlns:w="http://schemas.openxmlformats.org/wordprocessingml/2006/main" xmlns:w14="http://schemas.microsoft.com/office/word/2010/wordml" xmlns:w15="http://schemas.microsoft.com/office/word/2012/wordml" xmlns:w16se="http://schemas.microsoft.com/office/word/2015/wordml/symex" xmlns:wpg="http://schemas.microsoft.com/office/word/2010/wordprocessingGroup" xmlns:wpi="http://schemas.microsoft.com/office/word/2010/wordprocessingInk" xmlns:wne="http://schemas.microsoft.com/office/word/2006/wordml" xmlns:wps="http://schemas.microsoft.com/office/word/2010/wordprocessingShape" mc:Ignorable="w14 w15 w16se wp14">
   <w:p>
     <w:pPr>
       <w:pStyle w:val="Footer"/>
@@ -47548,7 +47584,7 @@
 </file>
 
 <file path=word/footer10.xml><?xml version="1.0" encoding="utf-8"?>
-<w:ftr xmlns:wpc="http://schemas.microsoft.com/office/word/2010/wordprocessingCanvas" xmlns:cx="http://schemas.microsoft.com/office/drawing/2014/chartex" xmlns:cx1="http://schemas.microsoft.com/office/drawing/2015/9/8/chartex" xmlns:cx2="http://schemas.microsoft.com/office/drawing/2015/10/21/chartex" xmlns:mc="http://schemas.openxmlformats.org/markup-compatibility/2006" xmlns:o="urn:schemas-microsoft-com:office:office" xmlns:r="http://schemas.openxmlformats.org/officeDocument/2006/relationships" xmlns:m="http://schemas.openxmlformats.org/officeDocument/2006/math" xmlns:v="urn:schemas-microsoft-com:vml" xmlns:wp14="http://schemas.microsoft.com/office/word/2010/wordprocessingDrawing" xmlns:wp="http://schemas.openxmlformats.org/drawingml/2006/wordprocessingDrawing" xmlns:w10="urn:schemas-microsoft-com:office:word" xmlns:w="http://schemas.openxmlformats.org/wordprocessingml/2006/main" xmlns:w14="http://schemas.microsoft.com/office/word/2010/wordml" xmlns:w15="http://schemas.microsoft.com/office/word/2012/wordml" xmlns:w16se="http://schemas.microsoft.com/office/word/2015/wordml/symex" xmlns:wpg="http://schemas.microsoft.com/office/word/2010/wordprocessingGroup" xmlns:wpi="http://schemas.microsoft.com/office/word/2010/wordprocessingInk" xmlns:wne="http://schemas.microsoft.com/office/word/2006/wordml" xmlns:wps="http://schemas.microsoft.com/office/word/2010/wordprocessingShape" mc:Ignorable="w14 w15 w16se wp14">
+<w:ftr xmlns:wpc="http://schemas.microsoft.com/office/word/2010/wordprocessingCanvas" xmlns:cx="http://schemas.microsoft.com/office/drawing/2014/chartex" xmlns:cx1="http://schemas.microsoft.com/office/drawing/2015/9/8/chartex" xmlns:mc="http://schemas.openxmlformats.org/markup-compatibility/2006" xmlns:o="urn:schemas-microsoft-com:office:office" xmlns:r="http://schemas.openxmlformats.org/officeDocument/2006/relationships" xmlns:m="http://schemas.openxmlformats.org/officeDocument/2006/math" xmlns:v="urn:schemas-microsoft-com:vml" xmlns:wp14="http://schemas.microsoft.com/office/word/2010/wordprocessingDrawing" xmlns:wp="http://schemas.openxmlformats.org/drawingml/2006/wordprocessingDrawing" xmlns:w10="urn:schemas-microsoft-com:office:word" xmlns:w="http://schemas.openxmlformats.org/wordprocessingml/2006/main" xmlns:w14="http://schemas.microsoft.com/office/word/2010/wordml" xmlns:w15="http://schemas.microsoft.com/office/word/2012/wordml" xmlns:w16se="http://schemas.microsoft.com/office/word/2015/wordml/symex" xmlns:wpg="http://schemas.microsoft.com/office/word/2010/wordprocessingGroup" xmlns:wpi="http://schemas.microsoft.com/office/word/2010/wordprocessingInk" xmlns:wne="http://schemas.microsoft.com/office/word/2006/wordml" xmlns:wps="http://schemas.microsoft.com/office/word/2010/wordprocessingShape" mc:Ignorable="w14 w15 w16se wp14">
   <w:tbl>
     <w:tblPr>
       <w:tblW w:w="0" w:type="auto"/>
@@ -47605,7 +47641,7 @@
 </file>
 
 <file path=word/footer2.xml><?xml version="1.0" encoding="utf-8"?>
-<w:ftr xmlns:wpc="http://schemas.microsoft.com/office/word/2010/wordprocessingCanvas" xmlns:cx="http://schemas.microsoft.com/office/drawing/2014/chartex" xmlns:cx1="http://schemas.microsoft.com/office/drawing/2015/9/8/chartex" xmlns:cx2="http://schemas.microsoft.com/office/drawing/2015/10/21/chartex" xmlns:mc="http://schemas.openxmlformats.org/markup-compatibility/2006" xmlns:o="urn:schemas-microsoft-com:office:office" xmlns:r="http://schemas.openxmlformats.org/officeDocument/2006/relationships" xmlns:m="http://schemas.openxmlformats.org/officeDocument/2006/math" xmlns:v="urn:schemas-microsoft-com:vml" xmlns:wp14="http://schemas.microsoft.com/office/word/2010/wordprocessingDrawing" xmlns:wp="http://schemas.openxmlformats.org/drawingml/2006/wordprocessingDrawing" xmlns:w10="urn:schemas-microsoft-com:office:word" xmlns:w="http://schemas.openxmlformats.org/wordprocessingml/2006/main" xmlns:w14="http://schemas.microsoft.com/office/word/2010/wordml" xmlns:w15="http://schemas.microsoft.com/office/word/2012/wordml" xmlns:w16se="http://schemas.microsoft.com/office/word/2015/wordml/symex" xmlns:wpg="http://schemas.microsoft.com/office/word/2010/wordprocessingGroup" xmlns:wpi="http://schemas.microsoft.com/office/word/2010/wordprocessingInk" xmlns:wne="http://schemas.microsoft.com/office/word/2006/wordml" xmlns:wps="http://schemas.microsoft.com/office/word/2010/wordprocessingShape" mc:Ignorable="w14 w15 w16se wp14">
+<w:ftr xmlns:wpc="http://schemas.microsoft.com/office/word/2010/wordprocessingCanvas" xmlns:cx="http://schemas.microsoft.com/office/drawing/2014/chartex" xmlns:cx1="http://schemas.microsoft.com/office/drawing/2015/9/8/chartex" xmlns:mc="http://schemas.openxmlformats.org/markup-compatibility/2006" xmlns:o="urn:schemas-microsoft-com:office:office" xmlns:r="http://schemas.openxmlformats.org/officeDocument/2006/relationships" xmlns:m="http://schemas.openxmlformats.org/officeDocument/2006/math" xmlns:v="urn:schemas-microsoft-com:vml" xmlns:wp14="http://schemas.microsoft.com/office/word/2010/wordprocessingDrawing" xmlns:wp="http://schemas.openxmlformats.org/drawingml/2006/wordprocessingDrawing" xmlns:w10="urn:schemas-microsoft-com:office:word" xmlns:w="http://schemas.openxmlformats.org/wordprocessingml/2006/main" xmlns:w14="http://schemas.microsoft.com/office/word/2010/wordml" xmlns:w15="http://schemas.microsoft.com/office/word/2012/wordml" xmlns:w16se="http://schemas.microsoft.com/office/word/2015/wordml/symex" xmlns:wpg="http://schemas.microsoft.com/office/word/2010/wordprocessingGroup" xmlns:wpi="http://schemas.microsoft.com/office/word/2010/wordprocessingInk" xmlns:wne="http://schemas.microsoft.com/office/word/2006/wordml" xmlns:wps="http://schemas.microsoft.com/office/word/2010/wordprocessingShape" mc:Ignorable="w14 w15 w16se wp14">
   <w:p>
     <w:pPr>
       <w:pStyle w:val="Footer"/>
@@ -47655,7 +47691,7 @@
 </file>
 
 <file path=word/footer3.xml><?xml version="1.0" encoding="utf-8"?>
-<w:ftr xmlns:wpc="http://schemas.microsoft.com/office/word/2010/wordprocessingCanvas" xmlns:cx="http://schemas.microsoft.com/office/drawing/2014/chartex" xmlns:cx1="http://schemas.microsoft.com/office/drawing/2015/9/8/chartex" xmlns:cx2="http://schemas.microsoft.com/office/drawing/2015/10/21/chartex" xmlns:mc="http://schemas.openxmlformats.org/markup-compatibility/2006" xmlns:o="urn:schemas-microsoft-com:office:office" xmlns:r="http://schemas.openxmlformats.org/officeDocument/2006/relationships" xmlns:m="http://schemas.openxmlformats.org/officeDocument/2006/math" xmlns:v="urn:schemas-microsoft-com:vml" xmlns:wp14="http://schemas.microsoft.com/office/word/2010/wordprocessingDrawing" xmlns:wp="http://schemas.openxmlformats.org/drawingml/2006/wordprocessingDrawing" xmlns:w10="urn:schemas-microsoft-com:office:word" xmlns:w="http://schemas.openxmlformats.org/wordprocessingml/2006/main" xmlns:w14="http://schemas.microsoft.com/office/word/2010/wordml" xmlns:w15="http://schemas.microsoft.com/office/word/2012/wordml" xmlns:w16se="http://schemas.microsoft.com/office/word/2015/wordml/symex" xmlns:wpg="http://schemas.microsoft.com/office/word/2010/wordprocessingGroup" xmlns:wpi="http://schemas.microsoft.com/office/word/2010/wordprocessingInk" xmlns:wne="http://schemas.microsoft.com/office/word/2006/wordml" xmlns:wps="http://schemas.microsoft.com/office/word/2010/wordprocessingShape" mc:Ignorable="w14 w15 w16se wp14">
+<w:ftr xmlns:wpc="http://schemas.microsoft.com/office/word/2010/wordprocessingCanvas" xmlns:cx="http://schemas.microsoft.com/office/drawing/2014/chartex" xmlns:cx1="http://schemas.microsoft.com/office/drawing/2015/9/8/chartex" xmlns:mc="http://schemas.openxmlformats.org/markup-compatibility/2006" xmlns:o="urn:schemas-microsoft-com:office:office" xmlns:r="http://schemas.openxmlformats.org/officeDocument/2006/relationships" xmlns:m="http://schemas.openxmlformats.org/officeDocument/2006/math" xmlns:v="urn:schemas-microsoft-com:vml" xmlns:wp14="http://schemas.microsoft.com/office/word/2010/wordprocessingDrawing" xmlns:wp="http://schemas.openxmlformats.org/drawingml/2006/wordprocessingDrawing" xmlns:w10="urn:schemas-microsoft-com:office:word" xmlns:w="http://schemas.openxmlformats.org/wordprocessingml/2006/main" xmlns:w14="http://schemas.microsoft.com/office/word/2010/wordml" xmlns:w15="http://schemas.microsoft.com/office/word/2012/wordml" xmlns:w16se="http://schemas.microsoft.com/office/word/2015/wordml/symex" xmlns:wpg="http://schemas.microsoft.com/office/word/2010/wordprocessingGroup" xmlns:wpi="http://schemas.microsoft.com/office/word/2010/wordprocessingInk" xmlns:wne="http://schemas.microsoft.com/office/word/2006/wordml" xmlns:wps="http://schemas.microsoft.com/office/word/2010/wordprocessingShape" mc:Ignorable="w14 w15 w16se wp14">
   <w:tbl>
     <w:tblPr>
       <w:tblW w:w="0" w:type="auto"/>
@@ -47712,7 +47748,7 @@
 </file>
 
 <file path=word/footer4.xml><?xml version="1.0" encoding="utf-8"?>
-<w:ftr xmlns:wpc="http://schemas.microsoft.com/office/word/2010/wordprocessingCanvas" xmlns:cx="http://schemas.microsoft.com/office/drawing/2014/chartex" xmlns:cx1="http://schemas.microsoft.com/office/drawing/2015/9/8/chartex" xmlns:cx2="http://schemas.microsoft.com/office/drawing/2015/10/21/chartex" xmlns:mc="http://schemas.openxmlformats.org/markup-compatibility/2006" xmlns:o="urn:schemas-microsoft-com:office:office" xmlns:r="http://schemas.openxmlformats.org/officeDocument/2006/relationships" xmlns:m="http://schemas.openxmlformats.org/officeDocument/2006/math" xmlns:v="urn:schemas-microsoft-com:vml" xmlns:wp14="http://schemas.microsoft.com/office/word/2010/wordprocessingDrawing" xmlns:wp="http://schemas.openxmlformats.org/drawingml/2006/wordprocessingDrawing" xmlns:w10="urn:schemas-microsoft-com:office:word" xmlns:w="http://schemas.openxmlformats.org/wordprocessingml/2006/main" xmlns:w14="http://schemas.microsoft.com/office/word/2010/wordml" xmlns:w15="http://schemas.microsoft.com/office/word/2012/wordml" xmlns:w16se="http://schemas.microsoft.com/office/word/2015/wordml/symex" xmlns:wpg="http://schemas.microsoft.com/office/word/2010/wordprocessingGroup" xmlns:wpi="http://schemas.microsoft.com/office/word/2010/wordprocessingInk" xmlns:wne="http://schemas.microsoft.com/office/word/2006/wordml" xmlns:wps="http://schemas.microsoft.com/office/word/2010/wordprocessingShape" mc:Ignorable="w14 w15 w16se wp14">
+<w:ftr xmlns:wpc="http://schemas.microsoft.com/office/word/2010/wordprocessingCanvas" xmlns:cx="http://schemas.microsoft.com/office/drawing/2014/chartex" xmlns:cx1="http://schemas.microsoft.com/office/drawing/2015/9/8/chartex" xmlns:mc="http://schemas.openxmlformats.org/markup-compatibility/2006" xmlns:o="urn:schemas-microsoft-com:office:office" xmlns:r="http://schemas.openxmlformats.org/officeDocument/2006/relationships" xmlns:m="http://schemas.openxmlformats.org/officeDocument/2006/math" xmlns:v="urn:schemas-microsoft-com:vml" xmlns:wp14="http://schemas.microsoft.com/office/word/2010/wordprocessingDrawing" xmlns:wp="http://schemas.openxmlformats.org/drawingml/2006/wordprocessingDrawing" xmlns:w10="urn:schemas-microsoft-com:office:word" xmlns:w="http://schemas.openxmlformats.org/wordprocessingml/2006/main" xmlns:w14="http://schemas.microsoft.com/office/word/2010/wordml" xmlns:w15="http://schemas.microsoft.com/office/word/2012/wordml" xmlns:w16se="http://schemas.microsoft.com/office/word/2015/wordml/symex" xmlns:wpg="http://schemas.microsoft.com/office/word/2010/wordprocessingGroup" xmlns:wpi="http://schemas.microsoft.com/office/word/2010/wordprocessingInk" xmlns:wne="http://schemas.microsoft.com/office/word/2006/wordml" xmlns:wps="http://schemas.microsoft.com/office/word/2010/wordprocessingShape" mc:Ignorable="w14 w15 w16se wp14">
   <w:p>
     <w:pPr>
       <w:pStyle w:val="Footer"/>
@@ -47745,7 +47781,7 @@
         <w:rStyle w:val="PageNumber"/>
         <w:noProof/>
       </w:rPr>
-      <w:t>34</w:t>
+      <w:t>38</w:t>
     </w:r>
     <w:r>
       <w:rPr>
@@ -47862,7 +47898,7 @@
 </file>
 
 <file path=word/footer5.xml><?xml version="1.0" encoding="utf-8"?>
-<w:ftr xmlns:wpc="http://schemas.microsoft.com/office/word/2010/wordprocessingCanvas" xmlns:cx="http://schemas.microsoft.com/office/drawing/2014/chartex" xmlns:cx1="http://schemas.microsoft.com/office/drawing/2015/9/8/chartex" xmlns:cx2="http://schemas.microsoft.com/office/drawing/2015/10/21/chartex" xmlns:mc="http://schemas.openxmlformats.org/markup-compatibility/2006" xmlns:o="urn:schemas-microsoft-com:office:office" xmlns:r="http://schemas.openxmlformats.org/officeDocument/2006/relationships" xmlns:m="http://schemas.openxmlformats.org/officeDocument/2006/math" xmlns:v="urn:schemas-microsoft-com:vml" xmlns:wp14="http://schemas.microsoft.com/office/word/2010/wordprocessingDrawing" xmlns:wp="http://schemas.openxmlformats.org/drawingml/2006/wordprocessingDrawing" xmlns:w10="urn:schemas-microsoft-com:office:word" xmlns:w="http://schemas.openxmlformats.org/wordprocessingml/2006/main" xmlns:w14="http://schemas.microsoft.com/office/word/2010/wordml" xmlns:w15="http://schemas.microsoft.com/office/word/2012/wordml" xmlns:w16se="http://schemas.microsoft.com/office/word/2015/wordml/symex" xmlns:wpg="http://schemas.microsoft.com/office/word/2010/wordprocessingGroup" xmlns:wpi="http://schemas.microsoft.com/office/word/2010/wordprocessingInk" xmlns:wne="http://schemas.microsoft.com/office/word/2006/wordml" xmlns:wps="http://schemas.microsoft.com/office/word/2010/wordprocessingShape" mc:Ignorable="w14 w15 w16se wp14">
+<w:ftr xmlns:wpc="http://schemas.microsoft.com/office/word/2010/wordprocessingCanvas" xmlns:cx="http://schemas.microsoft.com/office/drawing/2014/chartex" xmlns:cx1="http://schemas.microsoft.com/office/drawing/2015/9/8/chartex" xmlns:mc="http://schemas.openxmlformats.org/markup-compatibility/2006" xmlns:o="urn:schemas-microsoft-com:office:office" xmlns:r="http://schemas.openxmlformats.org/officeDocument/2006/relationships" xmlns:m="http://schemas.openxmlformats.org/officeDocument/2006/math" xmlns:v="urn:schemas-microsoft-com:vml" xmlns:wp14="http://schemas.microsoft.com/office/word/2010/wordprocessingDrawing" xmlns:wp="http://schemas.openxmlformats.org/drawingml/2006/wordprocessingDrawing" xmlns:w10="urn:schemas-microsoft-com:office:word" xmlns:w="http://schemas.openxmlformats.org/wordprocessingml/2006/main" xmlns:w14="http://schemas.microsoft.com/office/word/2010/wordml" xmlns:w15="http://schemas.microsoft.com/office/word/2012/wordml" xmlns:w16se="http://schemas.microsoft.com/office/word/2015/wordml/symex" xmlns:wpg="http://schemas.microsoft.com/office/word/2010/wordprocessingGroup" xmlns:wpi="http://schemas.microsoft.com/office/word/2010/wordprocessingInk" xmlns:wne="http://schemas.microsoft.com/office/word/2006/wordml" xmlns:wps="http://schemas.microsoft.com/office/word/2010/wordprocessingShape" mc:Ignorable="w14 w15 w16se wp14">
   <w:tbl>
     <w:tblPr>
       <w:tblW w:w="0" w:type="auto"/>
@@ -47919,7 +47955,7 @@
 </file>
 
 <file path=word/footer6.xml><?xml version="1.0" encoding="utf-8"?>
-<w:ftr xmlns:wpc="http://schemas.microsoft.com/office/word/2010/wordprocessingCanvas" xmlns:cx="http://schemas.microsoft.com/office/drawing/2014/chartex" xmlns:cx1="http://schemas.microsoft.com/office/drawing/2015/9/8/chartex" xmlns:cx2="http://schemas.microsoft.com/office/drawing/2015/10/21/chartex" xmlns:mc="http://schemas.openxmlformats.org/markup-compatibility/2006" xmlns:o="urn:schemas-microsoft-com:office:office" xmlns:r="http://schemas.openxmlformats.org/officeDocument/2006/relationships" xmlns:m="http://schemas.openxmlformats.org/officeDocument/2006/math" xmlns:v="urn:schemas-microsoft-com:vml" xmlns:wp14="http://schemas.microsoft.com/office/word/2010/wordprocessingDrawing" xmlns:wp="http://schemas.openxmlformats.org/drawingml/2006/wordprocessingDrawing" xmlns:w10="urn:schemas-microsoft-com:office:word" xmlns:w="http://schemas.openxmlformats.org/wordprocessingml/2006/main" xmlns:w14="http://schemas.microsoft.com/office/word/2010/wordml" xmlns:w15="http://schemas.microsoft.com/office/word/2012/wordml" xmlns:w16se="http://schemas.microsoft.com/office/word/2015/wordml/symex" xmlns:wpg="http://schemas.microsoft.com/office/word/2010/wordprocessingGroup" xmlns:wpi="http://schemas.microsoft.com/office/word/2010/wordprocessingInk" xmlns:wne="http://schemas.microsoft.com/office/word/2006/wordml" xmlns:wps="http://schemas.microsoft.com/office/word/2010/wordprocessingShape" mc:Ignorable="w14 w15 w16se wp14">
+<w:ftr xmlns:wpc="http://schemas.microsoft.com/office/word/2010/wordprocessingCanvas" xmlns:cx="http://schemas.microsoft.com/office/drawing/2014/chartex" xmlns:cx1="http://schemas.microsoft.com/office/drawing/2015/9/8/chartex" xmlns:mc="http://schemas.openxmlformats.org/markup-compatibility/2006" xmlns:o="urn:schemas-microsoft-com:office:office" xmlns:r="http://schemas.openxmlformats.org/officeDocument/2006/relationships" xmlns:m="http://schemas.openxmlformats.org/officeDocument/2006/math" xmlns:v="urn:schemas-microsoft-com:vml" xmlns:wp14="http://schemas.microsoft.com/office/word/2010/wordprocessingDrawing" xmlns:wp="http://schemas.openxmlformats.org/drawingml/2006/wordprocessingDrawing" xmlns:w10="urn:schemas-microsoft-com:office:word" xmlns:w="http://schemas.openxmlformats.org/wordprocessingml/2006/main" xmlns:w14="http://schemas.microsoft.com/office/word/2010/wordml" xmlns:w15="http://schemas.microsoft.com/office/word/2012/wordml" xmlns:w16se="http://schemas.microsoft.com/office/word/2015/wordml/symex" xmlns:wpg="http://schemas.microsoft.com/office/word/2010/wordprocessingGroup" xmlns:wpi="http://schemas.microsoft.com/office/word/2010/wordprocessingInk" xmlns:wne="http://schemas.microsoft.com/office/word/2006/wordml" xmlns:wps="http://schemas.microsoft.com/office/word/2010/wordprocessingShape" mc:Ignorable="w14 w15 w16se wp14">
   <w:tbl>
     <w:tblPr>
       <w:tblW w:w="0" w:type="auto"/>
@@ -47976,7 +48012,7 @@
 </file>
 
 <file path=word/footer7.xml><?xml version="1.0" encoding="utf-8"?>
-<w:ftr xmlns:wpc="http://schemas.microsoft.com/office/word/2010/wordprocessingCanvas" xmlns:cx="http://schemas.microsoft.com/office/drawing/2014/chartex" xmlns:cx1="http://schemas.microsoft.com/office/drawing/2015/9/8/chartex" xmlns:cx2="http://schemas.microsoft.com/office/drawing/2015/10/21/chartex" xmlns:mc="http://schemas.openxmlformats.org/markup-compatibility/2006" xmlns:o="urn:schemas-microsoft-com:office:office" xmlns:r="http://schemas.openxmlformats.org/officeDocument/2006/relationships" xmlns:m="http://schemas.openxmlformats.org/officeDocument/2006/math" xmlns:v="urn:schemas-microsoft-com:vml" xmlns:wp14="http://schemas.microsoft.com/office/word/2010/wordprocessingDrawing" xmlns:wp="http://schemas.openxmlformats.org/drawingml/2006/wordprocessingDrawing" xmlns:w10="urn:schemas-microsoft-com:office:word" xmlns:w="http://schemas.openxmlformats.org/wordprocessingml/2006/main" xmlns:w14="http://schemas.microsoft.com/office/word/2010/wordml" xmlns:w15="http://schemas.microsoft.com/office/word/2012/wordml" xmlns:w16se="http://schemas.microsoft.com/office/word/2015/wordml/symex" xmlns:wpg="http://schemas.microsoft.com/office/word/2010/wordprocessingGroup" xmlns:wpi="http://schemas.microsoft.com/office/word/2010/wordprocessingInk" xmlns:wne="http://schemas.microsoft.com/office/word/2006/wordml" xmlns:wps="http://schemas.microsoft.com/office/word/2010/wordprocessingShape" mc:Ignorable="w14 w15 w16se wp14">
+<w:ftr xmlns:wpc="http://schemas.microsoft.com/office/word/2010/wordprocessingCanvas" xmlns:cx="http://schemas.microsoft.com/office/drawing/2014/chartex" xmlns:cx1="http://schemas.microsoft.com/office/drawing/2015/9/8/chartex" xmlns:mc="http://schemas.openxmlformats.org/markup-compatibility/2006" xmlns:o="urn:schemas-microsoft-com:office:office" xmlns:r="http://schemas.openxmlformats.org/officeDocument/2006/relationships" xmlns:m="http://schemas.openxmlformats.org/officeDocument/2006/math" xmlns:v="urn:schemas-microsoft-com:vml" xmlns:wp14="http://schemas.microsoft.com/office/word/2010/wordprocessingDrawing" xmlns:wp="http://schemas.openxmlformats.org/drawingml/2006/wordprocessingDrawing" xmlns:w10="urn:schemas-microsoft-com:office:word" xmlns:w="http://schemas.openxmlformats.org/wordprocessingml/2006/main" xmlns:w14="http://schemas.microsoft.com/office/word/2010/wordml" xmlns:w15="http://schemas.microsoft.com/office/word/2012/wordml" xmlns:w16se="http://schemas.microsoft.com/office/word/2015/wordml/symex" xmlns:wpg="http://schemas.microsoft.com/office/word/2010/wordprocessingGroup" xmlns:wpi="http://schemas.microsoft.com/office/word/2010/wordprocessingInk" xmlns:wne="http://schemas.microsoft.com/office/word/2006/wordml" xmlns:wps="http://schemas.microsoft.com/office/word/2010/wordprocessingShape" mc:Ignorable="w14 w15 w16se wp14">
   <w:tbl>
     <w:tblPr>
       <w:tblW w:w="0" w:type="auto"/>
@@ -48033,7 +48069,7 @@
 </file>
 
 <file path=word/footer8.xml><?xml version="1.0" encoding="utf-8"?>
-<w:ftr xmlns:wpc="http://schemas.microsoft.com/office/word/2010/wordprocessingCanvas" xmlns:cx="http://schemas.microsoft.com/office/drawing/2014/chartex" xmlns:cx1="http://schemas.microsoft.com/office/drawing/2015/9/8/chartex" xmlns:cx2="http://schemas.microsoft.com/office/drawing/2015/10/21/chartex" xmlns:mc="http://schemas.openxmlformats.org/markup-compatibility/2006" xmlns:o="urn:schemas-microsoft-com:office:office" xmlns:r="http://schemas.openxmlformats.org/officeDocument/2006/relationships" xmlns:m="http://schemas.openxmlformats.org/officeDocument/2006/math" xmlns:v="urn:schemas-microsoft-com:vml" xmlns:wp14="http://schemas.microsoft.com/office/word/2010/wordprocessingDrawing" xmlns:wp="http://schemas.openxmlformats.org/drawingml/2006/wordprocessingDrawing" xmlns:w10="urn:schemas-microsoft-com:office:word" xmlns:w="http://schemas.openxmlformats.org/wordprocessingml/2006/main" xmlns:w14="http://schemas.microsoft.com/office/word/2010/wordml" xmlns:w15="http://schemas.microsoft.com/office/word/2012/wordml" xmlns:w16se="http://schemas.microsoft.com/office/word/2015/wordml/symex" xmlns:wpg="http://schemas.microsoft.com/office/word/2010/wordprocessingGroup" xmlns:wpi="http://schemas.microsoft.com/office/word/2010/wordprocessingInk" xmlns:wne="http://schemas.microsoft.com/office/word/2006/wordml" xmlns:wps="http://schemas.microsoft.com/office/word/2010/wordprocessingShape" mc:Ignorable="w14 w15 w16se wp14">
+<w:ftr xmlns:wpc="http://schemas.microsoft.com/office/word/2010/wordprocessingCanvas" xmlns:cx="http://schemas.microsoft.com/office/drawing/2014/chartex" xmlns:cx1="http://schemas.microsoft.com/office/drawing/2015/9/8/chartex" xmlns:mc="http://schemas.openxmlformats.org/markup-compatibility/2006" xmlns:o="urn:schemas-microsoft-com:office:office" xmlns:r="http://schemas.openxmlformats.org/officeDocument/2006/relationships" xmlns:m="http://schemas.openxmlformats.org/officeDocument/2006/math" xmlns:v="urn:schemas-microsoft-com:vml" xmlns:wp14="http://schemas.microsoft.com/office/word/2010/wordprocessingDrawing" xmlns:wp="http://schemas.openxmlformats.org/drawingml/2006/wordprocessingDrawing" xmlns:w10="urn:schemas-microsoft-com:office:word" xmlns:w="http://schemas.openxmlformats.org/wordprocessingml/2006/main" xmlns:w14="http://schemas.microsoft.com/office/word/2010/wordml" xmlns:w15="http://schemas.microsoft.com/office/word/2012/wordml" xmlns:w16se="http://schemas.microsoft.com/office/word/2015/wordml/symex" xmlns:wpg="http://schemas.microsoft.com/office/word/2010/wordprocessingGroup" xmlns:wpi="http://schemas.microsoft.com/office/word/2010/wordprocessingInk" xmlns:wne="http://schemas.microsoft.com/office/word/2006/wordml" xmlns:wps="http://schemas.microsoft.com/office/word/2010/wordprocessingShape" mc:Ignorable="w14 w15 w16se wp14">
   <w:tbl>
     <w:tblPr>
       <w:tblW w:w="0" w:type="auto"/>
@@ -48090,7 +48126,7 @@
 </file>
 
 <file path=word/footer9.xml><?xml version="1.0" encoding="utf-8"?>
-<w:ftr xmlns:wpc="http://schemas.microsoft.com/office/word/2010/wordprocessingCanvas" xmlns:cx="http://schemas.microsoft.com/office/drawing/2014/chartex" xmlns:cx1="http://schemas.microsoft.com/office/drawing/2015/9/8/chartex" xmlns:cx2="http://schemas.microsoft.com/office/drawing/2015/10/21/chartex" xmlns:mc="http://schemas.openxmlformats.org/markup-compatibility/2006" xmlns:o="urn:schemas-microsoft-com:office:office" xmlns:r="http://schemas.openxmlformats.org/officeDocument/2006/relationships" xmlns:m="http://schemas.openxmlformats.org/officeDocument/2006/math" xmlns:v="urn:schemas-microsoft-com:vml" xmlns:wp14="http://schemas.microsoft.com/office/word/2010/wordprocessingDrawing" xmlns:wp="http://schemas.openxmlformats.org/drawingml/2006/wordprocessingDrawing" xmlns:w10="urn:schemas-microsoft-com:office:word" xmlns:w="http://schemas.openxmlformats.org/wordprocessingml/2006/main" xmlns:w14="http://schemas.microsoft.com/office/word/2010/wordml" xmlns:w15="http://schemas.microsoft.com/office/word/2012/wordml" xmlns:w16se="http://schemas.microsoft.com/office/word/2015/wordml/symex" xmlns:wpg="http://schemas.microsoft.com/office/word/2010/wordprocessingGroup" xmlns:wpi="http://schemas.microsoft.com/office/word/2010/wordprocessingInk" xmlns:wne="http://schemas.microsoft.com/office/word/2006/wordml" xmlns:wps="http://schemas.microsoft.com/office/word/2010/wordprocessingShape" mc:Ignorable="w14 w15 w16se wp14">
+<w:ftr xmlns:wpc="http://schemas.microsoft.com/office/word/2010/wordprocessingCanvas" xmlns:cx="http://schemas.microsoft.com/office/drawing/2014/chartex" xmlns:cx1="http://schemas.microsoft.com/office/drawing/2015/9/8/chartex" xmlns:mc="http://schemas.openxmlformats.org/markup-compatibility/2006" xmlns:o="urn:schemas-microsoft-com:office:office" xmlns:r="http://schemas.openxmlformats.org/officeDocument/2006/relationships" xmlns:m="http://schemas.openxmlformats.org/officeDocument/2006/math" xmlns:v="urn:schemas-microsoft-com:vml" xmlns:wp14="http://schemas.microsoft.com/office/word/2010/wordprocessingDrawing" xmlns:wp="http://schemas.openxmlformats.org/drawingml/2006/wordprocessingDrawing" xmlns:w10="urn:schemas-microsoft-com:office:word" xmlns:w="http://schemas.openxmlformats.org/wordprocessingml/2006/main" xmlns:w14="http://schemas.microsoft.com/office/word/2010/wordml" xmlns:w15="http://schemas.microsoft.com/office/word/2012/wordml" xmlns:w16se="http://schemas.microsoft.com/office/word/2015/wordml/symex" xmlns:wpg="http://schemas.microsoft.com/office/word/2010/wordprocessingGroup" xmlns:wpi="http://schemas.microsoft.com/office/word/2010/wordprocessingInk" xmlns:wne="http://schemas.microsoft.com/office/word/2006/wordml" xmlns:wps="http://schemas.microsoft.com/office/word/2010/wordprocessingShape" mc:Ignorable="w14 w15 w16se wp14">
   <w:tbl>
     <w:tblPr>
       <w:tblW w:w="0" w:type="auto"/>
@@ -48147,7 +48183,7 @@
 </file>
 
 <file path=word/footnotes.xml><?xml version="1.0" encoding="utf-8"?>
-<w:footnotes xmlns:wpc="http://schemas.microsoft.com/office/word/2010/wordprocessingCanvas" xmlns:cx="http://schemas.microsoft.com/office/drawing/2014/chartex" xmlns:cx1="http://schemas.microsoft.com/office/drawing/2015/9/8/chartex" xmlns:cx2="http://schemas.microsoft.com/office/drawing/2015/10/21/chartex" xmlns:mc="http://schemas.openxmlformats.org/markup-compatibility/2006" xmlns:o="urn:schemas-microsoft-com:office:office" xmlns:r="http://schemas.openxmlformats.org/officeDocument/2006/relationships" xmlns:m="http://schemas.openxmlformats.org/officeDocument/2006/math" xmlns:v="urn:schemas-microsoft-com:vml" xmlns:wp14="http://schemas.microsoft.com/office/word/2010/wordprocessingDrawing" xmlns:wp="http://schemas.openxmlformats.org/drawingml/2006/wordprocessingDrawing" xmlns:w10="urn:schemas-microsoft-com:office:word" xmlns:w="http://schemas.openxmlformats.org/wordprocessingml/2006/main" xmlns:w14="http://schemas.microsoft.com/office/word/2010/wordml" xmlns:w15="http://schemas.microsoft.com/office/word/2012/wordml" xmlns:w16se="http://schemas.microsoft.com/office/word/2015/wordml/symex" xmlns:wpg="http://schemas.microsoft.com/office/word/2010/wordprocessingGroup" xmlns:wpi="http://schemas.microsoft.com/office/word/2010/wordprocessingInk" xmlns:wne="http://schemas.microsoft.com/office/word/2006/wordml" xmlns:wps="http://schemas.microsoft.com/office/word/2010/wordprocessingShape" mc:Ignorable="w14 w15 w16se wp14">
+<w:footnotes xmlns:wpc="http://schemas.microsoft.com/office/word/2010/wordprocessingCanvas" xmlns:cx="http://schemas.microsoft.com/office/drawing/2014/chartex" xmlns:cx1="http://schemas.microsoft.com/office/drawing/2015/9/8/chartex" xmlns:mc="http://schemas.openxmlformats.org/markup-compatibility/2006" xmlns:o="urn:schemas-microsoft-com:office:office" xmlns:r="http://schemas.openxmlformats.org/officeDocument/2006/relationships" xmlns:m="http://schemas.openxmlformats.org/officeDocument/2006/math" xmlns:v="urn:schemas-microsoft-com:vml" xmlns:wp14="http://schemas.microsoft.com/office/word/2010/wordprocessingDrawing" xmlns:wp="http://schemas.openxmlformats.org/drawingml/2006/wordprocessingDrawing" xmlns:w10="urn:schemas-microsoft-com:office:word" xmlns:w="http://schemas.openxmlformats.org/wordprocessingml/2006/main" xmlns:w14="http://schemas.microsoft.com/office/word/2010/wordml" xmlns:w15="http://schemas.microsoft.com/office/word/2012/wordml" xmlns:w16se="http://schemas.microsoft.com/office/word/2015/wordml/symex" xmlns:wpg="http://schemas.microsoft.com/office/word/2010/wordprocessingGroup" xmlns:wpi="http://schemas.microsoft.com/office/word/2010/wordprocessingInk" xmlns:wne="http://schemas.microsoft.com/office/word/2006/wordml" xmlns:wps="http://schemas.microsoft.com/office/word/2010/wordprocessingShape" mc:Ignorable="w14 w15 w16se wp14">
   <w:footnote w:type="separator" w:id="-1">
     <w:p>
       <w:r>
@@ -48169,7 +48205,7 @@
 </file>
 
 <file path=word/header1.xml><?xml version="1.0" encoding="utf-8"?>
-<w:hdr xmlns:wpc="http://schemas.microsoft.com/office/word/2010/wordprocessingCanvas" xmlns:cx="http://schemas.microsoft.com/office/drawing/2014/chartex" xmlns:cx1="http://schemas.microsoft.com/office/drawing/2015/9/8/chartex" xmlns:cx2="http://schemas.microsoft.com/office/drawing/2015/10/21/chartex" xmlns:mc="http://schemas.openxmlformats.org/markup-compatibility/2006" xmlns:o="urn:schemas-microsoft-com:office:office" xmlns:r="http://schemas.openxmlformats.org/officeDocument/2006/relationships" xmlns:m="http://schemas.openxmlformats.org/officeDocument/2006/math" xmlns:v="urn:schemas-microsoft-com:vml" xmlns:wp14="http://schemas.microsoft.com/office/word/2010/wordprocessingDrawing" xmlns:wp="http://schemas.openxmlformats.org/drawingml/2006/wordprocessingDrawing" xmlns:w10="urn:schemas-microsoft-com:office:word" xmlns:w="http://schemas.openxmlformats.org/wordprocessingml/2006/main" xmlns:w14="http://schemas.microsoft.com/office/word/2010/wordml" xmlns:w15="http://schemas.microsoft.com/office/word/2012/wordml" xmlns:w16se="http://schemas.microsoft.com/office/word/2015/wordml/symex" xmlns:wpg="http://schemas.microsoft.com/office/word/2010/wordprocessingGroup" xmlns:wpi="http://schemas.microsoft.com/office/word/2010/wordprocessingInk" xmlns:wne="http://schemas.microsoft.com/office/word/2006/wordml" xmlns:wps="http://schemas.microsoft.com/office/word/2010/wordprocessingShape" mc:Ignorable="w14 w15 w16se wp14">
+<w:hdr xmlns:wpc="http://schemas.microsoft.com/office/word/2010/wordprocessingCanvas" xmlns:cx="http://schemas.microsoft.com/office/drawing/2014/chartex" xmlns:cx1="http://schemas.microsoft.com/office/drawing/2015/9/8/chartex" xmlns:mc="http://schemas.openxmlformats.org/markup-compatibility/2006" xmlns:o="urn:schemas-microsoft-com:office:office" xmlns:r="http://schemas.openxmlformats.org/officeDocument/2006/relationships" xmlns:m="http://schemas.openxmlformats.org/officeDocument/2006/math" xmlns:v="urn:schemas-microsoft-com:vml" xmlns:wp14="http://schemas.microsoft.com/office/word/2010/wordprocessingDrawing" xmlns:wp="http://schemas.openxmlformats.org/drawingml/2006/wordprocessingDrawing" xmlns:w10="urn:schemas-microsoft-com:office:word" xmlns:w="http://schemas.openxmlformats.org/wordprocessingml/2006/main" xmlns:w14="http://schemas.microsoft.com/office/word/2010/wordml" xmlns:w15="http://schemas.microsoft.com/office/word/2012/wordml" xmlns:w16se="http://schemas.microsoft.com/office/word/2015/wordml/symex" xmlns:wpg="http://schemas.microsoft.com/office/word/2010/wordprocessingGroup" xmlns:wpi="http://schemas.microsoft.com/office/word/2010/wordprocessingInk" xmlns:wne="http://schemas.microsoft.com/office/word/2006/wordml" xmlns:wps="http://schemas.microsoft.com/office/word/2010/wordprocessingShape" mc:Ignorable="w14 w15 w16se wp14">
   <w:p>
     <w:pPr>
       <w:pStyle w:val="Header"/>
@@ -48179,7 +48215,7 @@
 </file>
 
 <file path=word/header10.xml><?xml version="1.0" encoding="utf-8"?>
-<w:hdr xmlns:wpc="http://schemas.microsoft.com/office/word/2010/wordprocessingCanvas" xmlns:cx="http://schemas.microsoft.com/office/drawing/2014/chartex" xmlns:cx1="http://schemas.microsoft.com/office/drawing/2015/9/8/chartex" xmlns:cx2="http://schemas.microsoft.com/office/drawing/2015/10/21/chartex" xmlns:mc="http://schemas.openxmlformats.org/markup-compatibility/2006" xmlns:o="urn:schemas-microsoft-com:office:office" xmlns:r="http://schemas.openxmlformats.org/officeDocument/2006/relationships" xmlns:m="http://schemas.openxmlformats.org/officeDocument/2006/math" xmlns:v="urn:schemas-microsoft-com:vml" xmlns:wp14="http://schemas.microsoft.com/office/word/2010/wordprocessingDrawing" xmlns:wp="http://schemas.openxmlformats.org/drawingml/2006/wordprocessingDrawing" xmlns:w10="urn:schemas-microsoft-com:office:word" xmlns:w="http://schemas.openxmlformats.org/wordprocessingml/2006/main" xmlns:w14="http://schemas.microsoft.com/office/word/2010/wordml" xmlns:w15="http://schemas.microsoft.com/office/word/2012/wordml" xmlns:w16se="http://schemas.microsoft.com/office/word/2015/wordml/symex" xmlns:wpg="http://schemas.microsoft.com/office/word/2010/wordprocessingGroup" xmlns:wpi="http://schemas.microsoft.com/office/word/2010/wordprocessingInk" xmlns:wne="http://schemas.microsoft.com/office/word/2006/wordml" xmlns:wps="http://schemas.microsoft.com/office/word/2010/wordprocessingShape" mc:Ignorable="w14 w15 w16se wp14">
+<w:hdr xmlns:wpc="http://schemas.microsoft.com/office/word/2010/wordprocessingCanvas" xmlns:cx="http://schemas.microsoft.com/office/drawing/2014/chartex" xmlns:cx1="http://schemas.microsoft.com/office/drawing/2015/9/8/chartex" xmlns:mc="http://schemas.openxmlformats.org/markup-compatibility/2006" xmlns:o="urn:schemas-microsoft-com:office:office" xmlns:r="http://schemas.openxmlformats.org/officeDocument/2006/relationships" xmlns:m="http://schemas.openxmlformats.org/officeDocument/2006/math" xmlns:v="urn:schemas-microsoft-com:vml" xmlns:wp14="http://schemas.microsoft.com/office/word/2010/wordprocessingDrawing" xmlns:wp="http://schemas.openxmlformats.org/drawingml/2006/wordprocessingDrawing" xmlns:w10="urn:schemas-microsoft-com:office:word" xmlns:w="http://schemas.openxmlformats.org/wordprocessingml/2006/main" xmlns:w14="http://schemas.microsoft.com/office/word/2010/wordml" xmlns:w15="http://schemas.microsoft.com/office/word/2012/wordml" xmlns:w16se="http://schemas.microsoft.com/office/word/2015/wordml/symex" xmlns:wpg="http://schemas.microsoft.com/office/word/2010/wordprocessingGroup" xmlns:wpi="http://schemas.microsoft.com/office/word/2010/wordprocessingInk" xmlns:wne="http://schemas.microsoft.com/office/word/2006/wordml" xmlns:wps="http://schemas.microsoft.com/office/word/2010/wordprocessingShape" mc:Ignorable="w14 w15 w16se wp14">
   <w:tbl>
     <w:tblPr>
       <w:tblW w:w="0" w:type="auto"/>
@@ -48236,7 +48272,7 @@
 </file>
 
 <file path=word/header2.xml><?xml version="1.0" encoding="utf-8"?>
-<w:hdr xmlns:wpc="http://schemas.microsoft.com/office/word/2010/wordprocessingCanvas" xmlns:cx="http://schemas.microsoft.com/office/drawing/2014/chartex" xmlns:cx1="http://schemas.microsoft.com/office/drawing/2015/9/8/chartex" xmlns:cx2="http://schemas.microsoft.com/office/drawing/2015/10/21/chartex" xmlns:mc="http://schemas.openxmlformats.org/markup-compatibility/2006" xmlns:o="urn:schemas-microsoft-com:office:office" xmlns:r="http://schemas.openxmlformats.org/officeDocument/2006/relationships" xmlns:m="http://schemas.openxmlformats.org/officeDocument/2006/math" xmlns:v="urn:schemas-microsoft-com:vml" xmlns:wp14="http://schemas.microsoft.com/office/word/2010/wordprocessingDrawing" xmlns:wp="http://schemas.openxmlformats.org/drawingml/2006/wordprocessingDrawing" xmlns:w10="urn:schemas-microsoft-com:office:word" xmlns:w="http://schemas.openxmlformats.org/wordprocessingml/2006/main" xmlns:w14="http://schemas.microsoft.com/office/word/2010/wordml" xmlns:w15="http://schemas.microsoft.com/office/word/2012/wordml" xmlns:w16se="http://schemas.microsoft.com/office/word/2015/wordml/symex" xmlns:wpg="http://schemas.microsoft.com/office/word/2010/wordprocessingGroup" xmlns:wpi="http://schemas.microsoft.com/office/word/2010/wordprocessingInk" xmlns:wne="http://schemas.microsoft.com/office/word/2006/wordml" xmlns:wps="http://schemas.microsoft.com/office/word/2010/wordprocessingShape" mc:Ignorable="w14 w15 w16se wp14">
+<w:hdr xmlns:wpc="http://schemas.microsoft.com/office/word/2010/wordprocessingCanvas" xmlns:cx="http://schemas.microsoft.com/office/drawing/2014/chartex" xmlns:cx1="http://schemas.microsoft.com/office/drawing/2015/9/8/chartex" xmlns:mc="http://schemas.openxmlformats.org/markup-compatibility/2006" xmlns:o="urn:schemas-microsoft-com:office:office" xmlns:r="http://schemas.openxmlformats.org/officeDocument/2006/relationships" xmlns:m="http://schemas.openxmlformats.org/officeDocument/2006/math" xmlns:v="urn:schemas-microsoft-com:vml" xmlns:wp14="http://schemas.microsoft.com/office/word/2010/wordprocessingDrawing" xmlns:wp="http://schemas.openxmlformats.org/drawingml/2006/wordprocessingDrawing" xmlns:w10="urn:schemas-microsoft-com:office:word" xmlns:w="http://schemas.openxmlformats.org/wordprocessingml/2006/main" xmlns:w14="http://schemas.microsoft.com/office/word/2010/wordml" xmlns:w15="http://schemas.microsoft.com/office/word/2012/wordml" xmlns:w16se="http://schemas.microsoft.com/office/word/2015/wordml/symex" xmlns:wpg="http://schemas.microsoft.com/office/word/2010/wordprocessingGroup" xmlns:wpi="http://schemas.microsoft.com/office/word/2010/wordprocessingInk" xmlns:wne="http://schemas.microsoft.com/office/word/2006/wordml" xmlns:wps="http://schemas.microsoft.com/office/word/2010/wordprocessingShape" mc:Ignorable="w14 w15 w16se wp14">
   <w:p>
     <w:pPr>
       <w:pStyle w:val="Header"/>
@@ -48249,7 +48285,7 @@
 </file>
 
 <file path=word/header3.xml><?xml version="1.0" encoding="utf-8"?>
-<w:hdr xmlns:wpc="http://schemas.microsoft.com/office/word/2010/wordprocessingCanvas" xmlns:cx="http://schemas.microsoft.com/office/drawing/2014/chartex" xmlns:cx1="http://schemas.microsoft.com/office/drawing/2015/9/8/chartex" xmlns:cx2="http://schemas.microsoft.com/office/drawing/2015/10/21/chartex" xmlns:mc="http://schemas.openxmlformats.org/markup-compatibility/2006" xmlns:o="urn:schemas-microsoft-com:office:office" xmlns:r="http://schemas.openxmlformats.org/officeDocument/2006/relationships" xmlns:m="http://schemas.openxmlformats.org/officeDocument/2006/math" xmlns:v="urn:schemas-microsoft-com:vml" xmlns:wp14="http://schemas.microsoft.com/office/word/2010/wordprocessingDrawing" xmlns:wp="http://schemas.openxmlformats.org/drawingml/2006/wordprocessingDrawing" xmlns:w10="urn:schemas-microsoft-com:office:word" xmlns:w="http://schemas.openxmlformats.org/wordprocessingml/2006/main" xmlns:w14="http://schemas.microsoft.com/office/word/2010/wordml" xmlns:w15="http://schemas.microsoft.com/office/word/2012/wordml" xmlns:w16se="http://schemas.microsoft.com/office/word/2015/wordml/symex" xmlns:wpg="http://schemas.microsoft.com/office/word/2010/wordprocessingGroup" xmlns:wpi="http://schemas.microsoft.com/office/word/2010/wordprocessingInk" xmlns:wne="http://schemas.microsoft.com/office/word/2006/wordml" xmlns:wps="http://schemas.microsoft.com/office/word/2010/wordprocessingShape" mc:Ignorable="w14 w15 w16se wp14">
+<w:hdr xmlns:wpc="http://schemas.microsoft.com/office/word/2010/wordprocessingCanvas" xmlns:cx="http://schemas.microsoft.com/office/drawing/2014/chartex" xmlns:cx1="http://schemas.microsoft.com/office/drawing/2015/9/8/chartex" xmlns:mc="http://schemas.openxmlformats.org/markup-compatibility/2006" xmlns:o="urn:schemas-microsoft-com:office:office" xmlns:r="http://schemas.openxmlformats.org/officeDocument/2006/relationships" xmlns:m="http://schemas.openxmlformats.org/officeDocument/2006/math" xmlns:v="urn:schemas-microsoft-com:vml" xmlns:wp14="http://schemas.microsoft.com/office/word/2010/wordprocessingDrawing" xmlns:wp="http://schemas.openxmlformats.org/drawingml/2006/wordprocessingDrawing" xmlns:w10="urn:schemas-microsoft-com:office:word" xmlns:w="http://schemas.openxmlformats.org/wordprocessingml/2006/main" xmlns:w14="http://schemas.microsoft.com/office/word/2010/wordml" xmlns:w15="http://schemas.microsoft.com/office/word/2012/wordml" xmlns:w16se="http://schemas.microsoft.com/office/word/2015/wordml/symex" xmlns:wpg="http://schemas.microsoft.com/office/word/2010/wordprocessingGroup" xmlns:wpi="http://schemas.microsoft.com/office/word/2010/wordprocessingInk" xmlns:wne="http://schemas.microsoft.com/office/word/2006/wordml" xmlns:wps="http://schemas.microsoft.com/office/word/2010/wordprocessingShape" mc:Ignorable="w14 w15 w16se wp14">
   <w:tbl>
     <w:tblPr>
       <w:tblW w:w="0" w:type="auto"/>
@@ -48306,7 +48342,7 @@
 </file>
 
 <file path=word/header4.xml><?xml version="1.0" encoding="utf-8"?>
-<w:hdr xmlns:wpc="http://schemas.microsoft.com/office/word/2010/wordprocessingCanvas" xmlns:cx="http://schemas.microsoft.com/office/drawing/2014/chartex" xmlns:cx1="http://schemas.microsoft.com/office/drawing/2015/9/8/chartex" xmlns:cx2="http://schemas.microsoft.com/office/drawing/2015/10/21/chartex" xmlns:mc="http://schemas.openxmlformats.org/markup-compatibility/2006" xmlns:o="urn:schemas-microsoft-com:office:office" xmlns:r="http://schemas.openxmlformats.org/officeDocument/2006/relationships" xmlns:m="http://schemas.openxmlformats.org/officeDocument/2006/math" xmlns:v="urn:schemas-microsoft-com:vml" xmlns:wp14="http://schemas.microsoft.com/office/word/2010/wordprocessingDrawing" xmlns:wp="http://schemas.openxmlformats.org/drawingml/2006/wordprocessingDrawing" xmlns:w10="urn:schemas-microsoft-com:office:word" xmlns:w="http://schemas.openxmlformats.org/wordprocessingml/2006/main" xmlns:w14="http://schemas.microsoft.com/office/word/2010/wordml" xmlns:w15="http://schemas.microsoft.com/office/word/2012/wordml" xmlns:w16se="http://schemas.microsoft.com/office/word/2015/wordml/symex" xmlns:wpg="http://schemas.microsoft.com/office/word/2010/wordprocessingGroup" xmlns:wpi="http://schemas.microsoft.com/office/word/2010/wordprocessingInk" xmlns:wne="http://schemas.microsoft.com/office/word/2006/wordml" xmlns:wps="http://schemas.microsoft.com/office/word/2010/wordprocessingShape" mc:Ignorable="w14 w15 w16se wp14">
+<w:hdr xmlns:wpc="http://schemas.microsoft.com/office/word/2010/wordprocessingCanvas" xmlns:cx="http://schemas.microsoft.com/office/drawing/2014/chartex" xmlns:cx1="http://schemas.microsoft.com/office/drawing/2015/9/8/chartex" xmlns:mc="http://schemas.openxmlformats.org/markup-compatibility/2006" xmlns:o="urn:schemas-microsoft-com:office:office" xmlns:r="http://schemas.openxmlformats.org/officeDocument/2006/relationships" xmlns:m="http://schemas.openxmlformats.org/officeDocument/2006/math" xmlns:v="urn:schemas-microsoft-com:vml" xmlns:wp14="http://schemas.microsoft.com/office/word/2010/wordprocessingDrawing" xmlns:wp="http://schemas.openxmlformats.org/drawingml/2006/wordprocessingDrawing" xmlns:w10="urn:schemas-microsoft-com:office:word" xmlns:w="http://schemas.openxmlformats.org/wordprocessingml/2006/main" xmlns:w14="http://schemas.microsoft.com/office/word/2010/wordml" xmlns:w15="http://schemas.microsoft.com/office/word/2012/wordml" xmlns:w16se="http://schemas.microsoft.com/office/word/2015/wordml/symex" xmlns:wpg="http://schemas.microsoft.com/office/word/2010/wordprocessingGroup" xmlns:wpi="http://schemas.microsoft.com/office/word/2010/wordprocessingInk" xmlns:wne="http://schemas.microsoft.com/office/word/2006/wordml" xmlns:wps="http://schemas.microsoft.com/office/word/2010/wordprocessingShape" mc:Ignorable="w14 w15 w16se wp14">
   <w:p>
     <w:pPr>
       <w:pStyle w:val="Header"/>
@@ -48319,7 +48355,7 @@
 </file>
 
 <file path=word/header5.xml><?xml version="1.0" encoding="utf-8"?>
-<w:hdr xmlns:wpc="http://schemas.microsoft.com/office/word/2010/wordprocessingCanvas" xmlns:cx="http://schemas.microsoft.com/office/drawing/2014/chartex" xmlns:cx1="http://schemas.microsoft.com/office/drawing/2015/9/8/chartex" xmlns:cx2="http://schemas.microsoft.com/office/drawing/2015/10/21/chartex" xmlns:mc="http://schemas.openxmlformats.org/markup-compatibility/2006" xmlns:o="urn:schemas-microsoft-com:office:office" xmlns:r="http://schemas.openxmlformats.org/officeDocument/2006/relationships" xmlns:m="http://schemas.openxmlformats.org/officeDocument/2006/math" xmlns:v="urn:schemas-microsoft-com:vml" xmlns:wp14="http://schemas.microsoft.com/office/word/2010/wordprocessingDrawing" xmlns:wp="http://schemas.openxmlformats.org/drawingml/2006/wordprocessingDrawing" xmlns:w10="urn:schemas-microsoft-com:office:word" xmlns:w="http://schemas.openxmlformats.org/wordprocessingml/2006/main" xmlns:w14="http://schemas.microsoft.com/office/word/2010/wordml" xmlns:w15="http://schemas.microsoft.com/office/word/2012/wordml" xmlns:w16se="http://schemas.microsoft.com/office/word/2015/wordml/symex" xmlns:wpg="http://schemas.microsoft.com/office/word/2010/wordprocessingGroup" xmlns:wpi="http://schemas.microsoft.com/office/word/2010/wordprocessingInk" xmlns:wne="http://schemas.microsoft.com/office/word/2006/wordml" xmlns:wps="http://schemas.microsoft.com/office/word/2010/wordprocessingShape" mc:Ignorable="w14 w15 w16se wp14">
+<w:hdr xmlns:wpc="http://schemas.microsoft.com/office/word/2010/wordprocessingCanvas" xmlns:cx="http://schemas.microsoft.com/office/drawing/2014/chartex" xmlns:cx1="http://schemas.microsoft.com/office/drawing/2015/9/8/chartex" xmlns:mc="http://schemas.openxmlformats.org/markup-compatibility/2006" xmlns:o="urn:schemas-microsoft-com:office:office" xmlns:r="http://schemas.openxmlformats.org/officeDocument/2006/relationships" xmlns:m="http://schemas.openxmlformats.org/officeDocument/2006/math" xmlns:v="urn:schemas-microsoft-com:vml" xmlns:wp14="http://schemas.microsoft.com/office/word/2010/wordprocessingDrawing" xmlns:wp="http://schemas.openxmlformats.org/drawingml/2006/wordprocessingDrawing" xmlns:w10="urn:schemas-microsoft-com:office:word" xmlns:w="http://schemas.openxmlformats.org/wordprocessingml/2006/main" xmlns:w14="http://schemas.microsoft.com/office/word/2010/wordml" xmlns:w15="http://schemas.microsoft.com/office/word/2012/wordml" xmlns:w16se="http://schemas.microsoft.com/office/word/2015/wordml/symex" xmlns:wpg="http://schemas.microsoft.com/office/word/2010/wordprocessingGroup" xmlns:wpi="http://schemas.microsoft.com/office/word/2010/wordprocessingInk" xmlns:wne="http://schemas.microsoft.com/office/word/2006/wordml" xmlns:wps="http://schemas.microsoft.com/office/word/2010/wordprocessingShape" mc:Ignorable="w14 w15 w16se wp14">
   <w:tbl>
     <w:tblPr>
       <w:tblW w:w="0" w:type="auto"/>
@@ -48376,7 +48412,7 @@
 </file>
 
 <file path=word/header6.xml><?xml version="1.0" encoding="utf-8"?>
-<w:hdr xmlns:wpc="http://schemas.microsoft.com/office/word/2010/wordprocessingCanvas" xmlns:cx="http://schemas.microsoft.com/office/drawing/2014/chartex" xmlns:cx1="http://schemas.microsoft.com/office/drawing/2015/9/8/chartex" xmlns:cx2="http://schemas.microsoft.com/office/drawing/2015/10/21/chartex" xmlns:mc="http://schemas.openxmlformats.org/markup-compatibility/2006" xmlns:o="urn:schemas-microsoft-com:office:office" xmlns:r="http://schemas.openxmlformats.org/officeDocument/2006/relationships" xmlns:m="http://schemas.openxmlformats.org/officeDocument/2006/math" xmlns:v="urn:schemas-microsoft-com:vml" xmlns:wp14="http://schemas.microsoft.com/office/word/2010/wordprocessingDrawing" xmlns:wp="http://schemas.openxmlformats.org/drawingml/2006/wordprocessingDrawing" xmlns:w10="urn:schemas-microsoft-com:office:word" xmlns:w="http://schemas.openxmlformats.org/wordprocessingml/2006/main" xmlns:w14="http://schemas.microsoft.com/office/word/2010/wordml" xmlns:w15="http://schemas.microsoft.com/office/word/2012/wordml" xmlns:w16se="http://schemas.microsoft.com/office/word/2015/wordml/symex" xmlns:wpg="http://schemas.microsoft.com/office/word/2010/wordprocessingGroup" xmlns:wpi="http://schemas.microsoft.com/office/word/2010/wordprocessingInk" xmlns:wne="http://schemas.microsoft.com/office/word/2006/wordml" xmlns:wps="http://schemas.microsoft.com/office/word/2010/wordprocessingShape" mc:Ignorable="w14 w15 w16se wp14">
+<w:hdr xmlns:wpc="http://schemas.microsoft.com/office/word/2010/wordprocessingCanvas" xmlns:cx="http://schemas.microsoft.com/office/drawing/2014/chartex" xmlns:cx1="http://schemas.microsoft.com/office/drawing/2015/9/8/chartex" xmlns:mc="http://schemas.openxmlformats.org/markup-compatibility/2006" xmlns:o="urn:schemas-microsoft-com:office:office" xmlns:r="http://schemas.openxmlformats.org/officeDocument/2006/relationships" xmlns:m="http://schemas.openxmlformats.org/officeDocument/2006/math" xmlns:v="urn:schemas-microsoft-com:vml" xmlns:wp14="http://schemas.microsoft.com/office/word/2010/wordprocessingDrawing" xmlns:wp="http://schemas.openxmlformats.org/drawingml/2006/wordprocessingDrawing" xmlns:w10="urn:schemas-microsoft-com:office:word" xmlns:w="http://schemas.openxmlformats.org/wordprocessingml/2006/main" xmlns:w14="http://schemas.microsoft.com/office/word/2010/wordml" xmlns:w15="http://schemas.microsoft.com/office/word/2012/wordml" xmlns:w16se="http://schemas.microsoft.com/office/word/2015/wordml/symex" xmlns:wpg="http://schemas.microsoft.com/office/word/2010/wordprocessingGroup" xmlns:wpi="http://schemas.microsoft.com/office/word/2010/wordprocessingInk" xmlns:wne="http://schemas.microsoft.com/office/word/2006/wordml" xmlns:wps="http://schemas.microsoft.com/office/word/2010/wordprocessingShape" mc:Ignorable="w14 w15 w16se wp14">
   <w:tbl>
     <w:tblPr>
       <w:tblW w:w="0" w:type="auto"/>
@@ -48433,7 +48469,7 @@
 </file>
 
 <file path=word/header7.xml><?xml version="1.0" encoding="utf-8"?>
-<w:hdr xmlns:wpc="http://schemas.microsoft.com/office/word/2010/wordprocessingCanvas" xmlns:cx="http://schemas.microsoft.com/office/drawing/2014/chartex" xmlns:cx1="http://schemas.microsoft.com/office/drawing/2015/9/8/chartex" xmlns:cx2="http://schemas.microsoft.com/office/drawing/2015/10/21/chartex" xmlns:mc="http://schemas.openxmlformats.org/markup-compatibility/2006" xmlns:o="urn:schemas-microsoft-com:office:office" xmlns:r="http://schemas.openxmlformats.org/officeDocument/2006/relationships" xmlns:m="http://schemas.openxmlformats.org/officeDocument/2006/math" xmlns:v="urn:schemas-microsoft-com:vml" xmlns:wp14="http://schemas.microsoft.com/office/word/2010/wordprocessingDrawing" xmlns:wp="http://schemas.openxmlformats.org/drawingml/2006/wordprocessingDrawing" xmlns:w10="urn:schemas-microsoft-com:office:word" xmlns:w="http://schemas.openxmlformats.org/wordprocessingml/2006/main" xmlns:w14="http://schemas.microsoft.com/office/word/2010/wordml" xmlns:w15="http://schemas.microsoft.com/office/word/2012/wordml" xmlns:w16se="http://schemas.microsoft.com/office/word/2015/wordml/symex" xmlns:wpg="http://schemas.microsoft.com/office/word/2010/wordprocessingGroup" xmlns:wpi="http://schemas.microsoft.com/office/word/2010/wordprocessingInk" xmlns:wne="http://schemas.microsoft.com/office/word/2006/wordml" xmlns:wps="http://schemas.microsoft.com/office/word/2010/wordprocessingShape" mc:Ignorable="w14 w15 w16se wp14">
+<w:hdr xmlns:wpc="http://schemas.microsoft.com/office/word/2010/wordprocessingCanvas" xmlns:cx="http://schemas.microsoft.com/office/drawing/2014/chartex" xmlns:cx1="http://schemas.microsoft.com/office/drawing/2015/9/8/chartex" xmlns:mc="http://schemas.openxmlformats.org/markup-compatibility/2006" xmlns:o="urn:schemas-microsoft-com:office:office" xmlns:r="http://schemas.openxmlformats.org/officeDocument/2006/relationships" xmlns:m="http://schemas.openxmlformats.org/officeDocument/2006/math" xmlns:v="urn:schemas-microsoft-com:vml" xmlns:wp14="http://schemas.microsoft.com/office/word/2010/wordprocessingDrawing" xmlns:wp="http://schemas.openxmlformats.org/drawingml/2006/wordprocessingDrawing" xmlns:w10="urn:schemas-microsoft-com:office:word" xmlns:w="http://schemas.openxmlformats.org/wordprocessingml/2006/main" xmlns:w14="http://schemas.microsoft.com/office/word/2010/wordml" xmlns:w15="http://schemas.microsoft.com/office/word/2012/wordml" xmlns:w16se="http://schemas.microsoft.com/office/word/2015/wordml/symex" xmlns:wpg="http://schemas.microsoft.com/office/word/2010/wordprocessingGroup" xmlns:wpi="http://schemas.microsoft.com/office/word/2010/wordprocessingInk" xmlns:wne="http://schemas.microsoft.com/office/word/2006/wordml" xmlns:wps="http://schemas.microsoft.com/office/word/2010/wordprocessingShape" mc:Ignorable="w14 w15 w16se wp14">
   <w:tbl>
     <w:tblPr>
       <w:tblW w:w="0" w:type="auto"/>
@@ -48490,7 +48526,7 @@
 </file>
 
 <file path=word/header8.xml><?xml version="1.0" encoding="utf-8"?>
-<w:hdr xmlns:wpc="http://schemas.microsoft.com/office/word/2010/wordprocessingCanvas" xmlns:cx="http://schemas.microsoft.com/office/drawing/2014/chartex" xmlns:cx1="http://schemas.microsoft.com/office/drawing/2015/9/8/chartex" xmlns:cx2="http://schemas.microsoft.com/office/drawing/2015/10/21/chartex" xmlns:mc="http://schemas.openxmlformats.org/markup-compatibility/2006" xmlns:o="urn:schemas-microsoft-com:office:office" xmlns:r="http://schemas.openxmlformats.org/officeDocument/2006/relationships" xmlns:m="http://schemas.openxmlformats.org/officeDocument/2006/math" xmlns:v="urn:schemas-microsoft-com:vml" xmlns:wp14="http://schemas.microsoft.com/office/word/2010/wordprocessingDrawing" xmlns:wp="http://schemas.openxmlformats.org/drawingml/2006/wordprocessingDrawing" xmlns:w10="urn:schemas-microsoft-com:office:word" xmlns:w="http://schemas.openxmlformats.org/wordprocessingml/2006/main" xmlns:w14="http://schemas.microsoft.com/office/word/2010/wordml" xmlns:w15="http://schemas.microsoft.com/office/word/2012/wordml" xmlns:w16se="http://schemas.microsoft.com/office/word/2015/wordml/symex" xmlns:wpg="http://schemas.microsoft.com/office/word/2010/wordprocessingGroup" xmlns:wpi="http://schemas.microsoft.com/office/word/2010/wordprocessingInk" xmlns:wne="http://schemas.microsoft.com/office/word/2006/wordml" xmlns:wps="http://schemas.microsoft.com/office/word/2010/wordprocessingShape" mc:Ignorable="w14 w15 w16se wp14">
+<w:hdr xmlns:wpc="http://schemas.microsoft.com/office/word/2010/wordprocessingCanvas" xmlns:cx="http://schemas.microsoft.com/office/drawing/2014/chartex" xmlns:cx1="http://schemas.microsoft.com/office/drawing/2015/9/8/chartex" xmlns:mc="http://schemas.openxmlformats.org/markup-compatibility/2006" xmlns:o="urn:schemas-microsoft-com:office:office" xmlns:r="http://schemas.openxmlformats.org/officeDocument/2006/relationships" xmlns:m="http://schemas.openxmlformats.org/officeDocument/2006/math" xmlns:v="urn:schemas-microsoft-com:vml" xmlns:wp14="http://schemas.microsoft.com/office/word/2010/wordprocessingDrawing" xmlns:wp="http://schemas.openxmlformats.org/drawingml/2006/wordprocessingDrawing" xmlns:w10="urn:schemas-microsoft-com:office:word" xmlns:w="http://schemas.openxmlformats.org/wordprocessingml/2006/main" xmlns:w14="http://schemas.microsoft.com/office/word/2010/wordml" xmlns:w15="http://schemas.microsoft.com/office/word/2012/wordml" xmlns:w16se="http://schemas.microsoft.com/office/word/2015/wordml/symex" xmlns:wpg="http://schemas.microsoft.com/office/word/2010/wordprocessingGroup" xmlns:wpi="http://schemas.microsoft.com/office/word/2010/wordprocessingInk" xmlns:wne="http://schemas.microsoft.com/office/word/2006/wordml" xmlns:wps="http://schemas.microsoft.com/office/word/2010/wordprocessingShape" mc:Ignorable="w14 w15 w16se wp14">
   <w:tbl>
     <w:tblPr>
       <w:tblW w:w="0" w:type="auto"/>
@@ -48547,7 +48583,7 @@
 </file>
 
 <file path=word/header9.xml><?xml version="1.0" encoding="utf-8"?>
-<w:hdr xmlns:wpc="http://schemas.microsoft.com/office/word/2010/wordprocessingCanvas" xmlns:cx="http://schemas.microsoft.com/office/drawing/2014/chartex" xmlns:cx1="http://schemas.microsoft.com/office/drawing/2015/9/8/chartex" xmlns:cx2="http://schemas.microsoft.com/office/drawing/2015/10/21/chartex" xmlns:mc="http://schemas.openxmlformats.org/markup-compatibility/2006" xmlns:o="urn:schemas-microsoft-com:office:office" xmlns:r="http://schemas.openxmlformats.org/officeDocument/2006/relationships" xmlns:m="http://schemas.openxmlformats.org/officeDocument/2006/math" xmlns:v="urn:schemas-microsoft-com:vml" xmlns:wp14="http://schemas.microsoft.com/office/word/2010/wordprocessingDrawing" xmlns:wp="http://schemas.openxmlformats.org/drawingml/2006/wordprocessingDrawing" xmlns:w10="urn:schemas-microsoft-com:office:word" xmlns:w="http://schemas.openxmlformats.org/wordprocessingml/2006/main" xmlns:w14="http://schemas.microsoft.com/office/word/2010/wordml" xmlns:w15="http://schemas.microsoft.com/office/word/2012/wordml" xmlns:w16se="http://schemas.microsoft.com/office/word/2015/wordml/symex" xmlns:wpg="http://schemas.microsoft.com/office/word/2010/wordprocessingGroup" xmlns:wpi="http://schemas.microsoft.com/office/word/2010/wordprocessingInk" xmlns:wne="http://schemas.microsoft.com/office/word/2006/wordml" xmlns:wps="http://schemas.microsoft.com/office/word/2010/wordprocessingShape" mc:Ignorable="w14 w15 w16se wp14">
+<w:hdr xmlns:wpc="http://schemas.microsoft.com/office/word/2010/wordprocessingCanvas" xmlns:cx="http://schemas.microsoft.com/office/drawing/2014/chartex" xmlns:cx1="http://schemas.microsoft.com/office/drawing/2015/9/8/chartex" xmlns:mc="http://schemas.openxmlformats.org/markup-compatibility/2006" xmlns:o="urn:schemas-microsoft-com:office:office" xmlns:r="http://schemas.openxmlformats.org/officeDocument/2006/relationships" xmlns:m="http://schemas.openxmlformats.org/officeDocument/2006/math" xmlns:v="urn:schemas-microsoft-com:vml" xmlns:wp14="http://schemas.microsoft.com/office/word/2010/wordprocessingDrawing" xmlns:wp="http://schemas.openxmlformats.org/drawingml/2006/wordprocessingDrawing" xmlns:w10="urn:schemas-microsoft-com:office:word" xmlns:w="http://schemas.openxmlformats.org/wordprocessingml/2006/main" xmlns:w14="http://schemas.microsoft.com/office/word/2010/wordml" xmlns:w15="http://schemas.microsoft.com/office/word/2012/wordml" xmlns:w16se="http://schemas.microsoft.com/office/word/2015/wordml/symex" xmlns:wpg="http://schemas.microsoft.com/office/word/2010/wordprocessingGroup" xmlns:wpi="http://schemas.microsoft.com/office/word/2010/wordprocessingInk" xmlns:wne="http://schemas.microsoft.com/office/word/2006/wordml" xmlns:wps="http://schemas.microsoft.com/office/word/2010/wordprocessingShape" mc:Ignorable="w14 w15 w16se wp14">
   <w:tbl>
     <w:tblPr>
       <w:tblW w:w="0" w:type="auto"/>
@@ -48604,7 +48640,7 @@
 </file>
 
 <file path=word/numbering.xml><?xml version="1.0" encoding="utf-8"?>
-<w:numbering xmlns:wpc="http://schemas.microsoft.com/office/word/2010/wordprocessingCanvas" xmlns:cx="http://schemas.microsoft.com/office/drawing/2014/chartex" xmlns:cx1="http://schemas.microsoft.com/office/drawing/2015/9/8/chartex" xmlns:cx2="http://schemas.microsoft.com/office/drawing/2015/10/21/chartex" xmlns:mc="http://schemas.openxmlformats.org/markup-compatibility/2006" xmlns:o="urn:schemas-microsoft-com:office:office" xmlns:r="http://schemas.openxmlformats.org/officeDocument/2006/relationships" xmlns:m="http://schemas.openxmlformats.org/officeDocument/2006/math" xmlns:v="urn:schemas-microsoft-com:vml" xmlns:wp14="http://schemas.microsoft.com/office/word/2010/wordprocessingDrawing" xmlns:wp="http://schemas.openxmlformats.org/drawingml/2006/wordprocessingDrawing" xmlns:w10="urn:schemas-microsoft-com:office:word" xmlns:w="http://schemas.openxmlformats.org/wordprocessingml/2006/main" xmlns:w14="http://schemas.microsoft.com/office/word/2010/wordml" xmlns:w15="http://schemas.microsoft.com/office/word/2012/wordml" xmlns:w16se="http://schemas.microsoft.com/office/word/2015/wordml/symex" xmlns:wpg="http://schemas.microsoft.com/office/word/2010/wordprocessingGroup" xmlns:wpi="http://schemas.microsoft.com/office/word/2010/wordprocessingInk" xmlns:wne="http://schemas.microsoft.com/office/word/2006/wordml" xmlns:wps="http://schemas.microsoft.com/office/word/2010/wordprocessingShape" mc:Ignorable="w14 w15 w16se wp14">
+<w:numbering xmlns:wpc="http://schemas.microsoft.com/office/word/2010/wordprocessingCanvas" xmlns:cx="http://schemas.microsoft.com/office/drawing/2014/chartex" xmlns:cx1="http://schemas.microsoft.com/office/drawing/2015/9/8/chartex" xmlns:mc="http://schemas.openxmlformats.org/markup-compatibility/2006" xmlns:o="urn:schemas-microsoft-com:office:office" xmlns:r="http://schemas.openxmlformats.org/officeDocument/2006/relationships" xmlns:m="http://schemas.openxmlformats.org/officeDocument/2006/math" xmlns:v="urn:schemas-microsoft-com:vml" xmlns:wp14="http://schemas.microsoft.com/office/word/2010/wordprocessingDrawing" xmlns:wp="http://schemas.openxmlformats.org/drawingml/2006/wordprocessingDrawing" xmlns:w10="urn:schemas-microsoft-com:office:word" xmlns:w="http://schemas.openxmlformats.org/wordprocessingml/2006/main" xmlns:w14="http://schemas.microsoft.com/office/word/2010/wordml" xmlns:w15="http://schemas.microsoft.com/office/word/2012/wordml" xmlns:w16se="http://schemas.microsoft.com/office/word/2015/wordml/symex" xmlns:wpg="http://schemas.microsoft.com/office/word/2010/wordprocessingGroup" xmlns:wpi="http://schemas.microsoft.com/office/word/2010/wordprocessingInk" xmlns:wne="http://schemas.microsoft.com/office/word/2006/wordml" xmlns:wps="http://schemas.microsoft.com/office/word/2010/wordprocessingShape" mc:Ignorable="w14 w15 w16se wp14">
   <w:abstractNum w:abstractNumId="0" w15:restartNumberingAfterBreak="0">
     <w:nsid w:val="00000001"/>
     <w:multiLevelType w:val="multilevel"/>
@@ -52582,7 +52618,7 @@
     </w:rPrDefault>
     <w:pPrDefault/>
   </w:docDefaults>
-  <w:latentStyles w:defLockedState="0" w:defUIPriority="99" w:defSemiHidden="0" w:defUnhideWhenUsed="0" w:defQFormat="0" w:count="373">
+  <w:latentStyles w:defLockedState="0" w:defUIPriority="99" w:defSemiHidden="0" w:defUnhideWhenUsed="0" w:defQFormat="0" w:count="371">
     <w:lsdException w:name="Normal" w:uiPriority="0" w:qFormat="1"/>
     <w:lsdException w:name="heading 1" w:uiPriority="0" w:qFormat="1"/>
     <w:lsdException w:name="heading 2" w:uiPriority="0" w:qFormat="1"/>
@@ -52688,6 +52724,7 @@
     <w:lsdException w:name="HTML Sample" w:semiHidden="1" w:unhideWhenUsed="1"/>
     <w:lsdException w:name="HTML Typewriter" w:semiHidden="1" w:unhideWhenUsed="1"/>
     <w:lsdException w:name="HTML Variable" w:semiHidden="1" w:unhideWhenUsed="1"/>
+    <w:lsdException w:name="Normal Table" w:semiHidden="1" w:unhideWhenUsed="1"/>
     <w:lsdException w:name="annotation subject" w:semiHidden="1" w:unhideWhenUsed="1"/>
     <w:lsdException w:name="No List" w:semiHidden="1" w:unhideWhenUsed="1"/>
     <w:lsdException w:name="Outline List 1" w:semiHidden="1" w:unhideWhenUsed="1"/>
@@ -52733,9 +52770,11 @@
     <w:lsdException w:name="Table Subtle 1" w:semiHidden="1" w:unhideWhenUsed="1"/>
     <w:lsdException w:name="Table Subtle 2" w:semiHidden="1" w:unhideWhenUsed="1"/>
     <w:lsdException w:name="Table Web 1" w:semiHidden="1" w:unhideWhenUsed="1"/>
+    <w:lsdException w:name="Table Web 2" w:semiHidden="1" w:unhideWhenUsed="1"/>
     <w:lsdException w:name="Table Web 3" w:semiHidden="1" w:unhideWhenUsed="1"/>
     <w:lsdException w:name="Balloon Text" w:semiHidden="1" w:unhideWhenUsed="1"/>
     <w:lsdException w:name="Table Grid" w:uiPriority="39"/>
+    <w:lsdException w:name="Table Theme" w:semiHidden="1" w:unhideWhenUsed="1"/>
     <w:lsdException w:name="Placeholder Text" w:semiHidden="1"/>
     <w:lsdException w:name="No Spacing" w:uiPriority="1" w:qFormat="1"/>
     <w:lsdException w:name="Light Shading" w:uiPriority="60"/>
@@ -52951,8 +52990,6 @@
     <w:lsdException w:name="List Table 5 Dark Accent 6" w:uiPriority="50"/>
     <w:lsdException w:name="List Table 6 Colorful Accent 6" w:uiPriority="51"/>
     <w:lsdException w:name="List Table 7 Colorful Accent 6" w:uiPriority="52"/>
-    <w:lsdException w:name="Mention" w:semiHidden="1" w:unhideWhenUsed="1"/>
-    <w:lsdException w:name="Smart Hyperlink" w:semiHidden="1" w:unhideWhenUsed="1"/>
   </w:latentStyles>
   <w:style w:type="paragraph" w:default="1" w:styleId="Normal">
     <w:name w:val="Normal"/>
@@ -54061,7 +54098,7 @@
 </file>
 
 <file path=customXml/itemProps1.xml><?xml version="1.0" encoding="utf-8"?>
-<ds:datastoreItem xmlns:ds="http://schemas.openxmlformats.org/officeDocument/2006/customXml" ds:itemID="{3F560D69-6B5B-49BA-B7B6-BE2BBE59CE7B}">
+<ds:datastoreItem xmlns:ds="http://schemas.openxmlformats.org/officeDocument/2006/customXml" ds:itemID="{7092BB33-E2A4-4611-A14D-15011F8AEC84}">
   <ds:schemaRefs>
     <ds:schemaRef ds:uri="http://schemas.openxmlformats.org/officeDocument/2006/bibliography"/>
   </ds:schemaRefs>

</xml_diff>